<commit_message>
Oke chuc nang 2
Chuc nang tim cua hang gan nhat va co chut phan trang
</commit_message>
<xml_diff>
--- a/guide/khoa.docx
+++ b/guide/khoa.docx
@@ -398,7 +398,27 @@
           <w:szCs w:val="20"/>
           <w:lang w:eastAsia="en-US" w:bidi="ar-SA"/>
         </w:rPr>
-        <w:t>spring.jpa.hibernate.naming.implicit-strategy=</w:t>
+        <w:t>spring.jpa.hibernate.naming.</w:t>
+      </w:r>
+      <w:proofErr w:type="gramStart"/>
+      <w:r>
+        <w:rPr>
+          <w:rFonts w:ascii="Consolas" w:hAnsi="Consolas" w:cs="Consolas"/>
+          <w:sz w:val="20"/>
+          <w:szCs w:val="20"/>
+          <w:lang w:eastAsia="en-US" w:bidi="ar-SA"/>
+        </w:rPr>
+        <w:t>implicit-strategy</w:t>
+      </w:r>
+      <w:proofErr w:type="gramEnd"/>
+      <w:r>
+        <w:rPr>
+          <w:rFonts w:ascii="Consolas" w:hAnsi="Consolas" w:cs="Consolas"/>
+          <w:sz w:val="20"/>
+          <w:szCs w:val="20"/>
+          <w:lang w:eastAsia="en-US" w:bidi="ar-SA"/>
+        </w:rPr>
+        <w:t>=</w:t>
       </w:r>
       <w:r>
         <w:rPr>
@@ -427,7 +447,27 @@
           <w:szCs w:val="20"/>
           <w:lang w:eastAsia="en-US" w:bidi="ar-SA"/>
         </w:rPr>
-        <w:t>spring.jpa.hibernate.naming.physical-strategy=</w:t>
+        <w:t>spring.jpa.hibernate.naming.</w:t>
+      </w:r>
+      <w:proofErr w:type="gramStart"/>
+      <w:r>
+        <w:rPr>
+          <w:rFonts w:ascii="Consolas" w:hAnsi="Consolas" w:cs="Consolas"/>
+          <w:sz w:val="20"/>
+          <w:szCs w:val="20"/>
+          <w:lang w:eastAsia="en-US" w:bidi="ar-SA"/>
+        </w:rPr>
+        <w:t>physical-strategy</w:t>
+      </w:r>
+      <w:proofErr w:type="gramEnd"/>
+      <w:r>
+        <w:rPr>
+          <w:rFonts w:ascii="Consolas" w:hAnsi="Consolas" w:cs="Consolas"/>
+          <w:sz w:val="20"/>
+          <w:szCs w:val="20"/>
+          <w:lang w:eastAsia="en-US" w:bidi="ar-SA"/>
+        </w:rPr>
+        <w:t>=</w:t>
       </w:r>
       <w:r>
         <w:rPr>
@@ -495,7 +535,258 @@
         <w:t>{ "km": 3.964, "shipper": { "cmnd": "290384839", "latitude": 15.192965, "longtitude": 108.889595, "maShipper": 3, "hoTen": "khoaminhi", "ngaySinh": "1995-03-04", "soDienThoai": "2938474345", "viTriHienTai": "Tịnh Khê, Quang Ngai, Vietnam", "tinhTrangSucKhoe": 2 } }</w:t>
       </w:r>
     </w:p>
+    <w:p>
+      <w:r>
+        <w:t>III. Vuejs</w:t>
+      </w:r>
+    </w:p>
+    <w:p>
+      <w:r>
+        <w:t>1. Phân trang</w:t>
+      </w:r>
+    </w:p>
+    <w:p>
+      <w:r>
+        <w:t xml:space="preserve">Phân trang với api fetch data api: </w:t>
+      </w:r>
+      <w:hyperlink r:id="rId16" w:history="1">
+        <w:r>
+          <w:rPr>
+            <w:rStyle w:val="Hyperlink"/>
+          </w:rPr>
+          <w:t>https://codepen.io/sdbrannum/pen/rKadGa</w:t>
+        </w:r>
+      </w:hyperlink>
+    </w:p>
     <w:p/>
+    <w:p>
+      <w:r>
+        <w:t xml:space="preserve">Thanh số phân trang: </w:t>
+      </w:r>
+      <w:hyperlink r:id="rId17" w:history="1">
+        <w:r>
+          <w:rPr>
+            <w:rStyle w:val="Hyperlink"/>
+          </w:rPr>
+          <w:t>https://codepen.io/alligatorio/pen/zWvpRp</w:t>
+        </w:r>
+      </w:hyperlink>
+    </w:p>
+    <w:p/>
+    <w:p>
+      <w:r>
+        <w:t xml:space="preserve">Shorthand: </w:t>
+      </w:r>
+    </w:p>
+    <w:p>
+      <w:pPr>
+        <w:tabs>
+          <w:tab w:val="left" w:pos="916"/>
+          <w:tab w:val="left" w:pos="1832"/>
+          <w:tab w:val="left" w:pos="2748"/>
+          <w:tab w:val="left" w:pos="3664"/>
+          <w:tab w:val="left" w:pos="4580"/>
+          <w:tab w:val="left" w:pos="5496"/>
+          <w:tab w:val="left" w:pos="6412"/>
+          <w:tab w:val="left" w:pos="7328"/>
+          <w:tab w:val="left" w:pos="8244"/>
+          <w:tab w:val="left" w:pos="9160"/>
+          <w:tab w:val="left" w:pos="10076"/>
+          <w:tab w:val="left" w:pos="10992"/>
+          <w:tab w:val="left" w:pos="11908"/>
+          <w:tab w:val="left" w:pos="12824"/>
+          <w:tab w:val="left" w:pos="13740"/>
+          <w:tab w:val="left" w:pos="14656"/>
+        </w:tabs>
+        <w:suppressAutoHyphens w:val="0"/>
+        <w:ind w:firstLine="0"/>
+        <w:textAlignment w:val="baseline"/>
+        <w:rPr>
+          <w:rFonts w:ascii="inherit" w:hAnsi="inherit" w:cs="Courier New"/>
+          <w:color w:val="auto"/>
+          <w:sz w:val="20"/>
+          <w:szCs w:val="20"/>
+          <w:bdr w:val="none" w:sz="0" w:space="0" w:color="auto" w:frame="1"/>
+          <w:lang w:eastAsia="en-US" w:bidi="ar-SA"/>
+        </w:rPr>
+      </w:pPr>
+      <w:r>
+        <w:rPr>
+          <w:rFonts w:ascii="inherit" w:hAnsi="inherit" w:cs="Courier New"/>
+          <w:color w:val="auto"/>
+          <w:sz w:val="20"/>
+          <w:szCs w:val="20"/>
+          <w:bdr w:val="none" w:sz="0" w:space="0" w:color="auto" w:frame="1"/>
+          <w:lang w:eastAsia="en-US" w:bidi="ar-SA"/>
+        </w:rPr>
+        <w:t>&lt;!-- full syntax --&gt;</w:t>
+      </w:r>
+    </w:p>
+    <w:p>
+      <w:pPr>
+        <w:tabs>
+          <w:tab w:val="left" w:pos="916"/>
+          <w:tab w:val="left" w:pos="1832"/>
+          <w:tab w:val="left" w:pos="2748"/>
+          <w:tab w:val="left" w:pos="3664"/>
+          <w:tab w:val="left" w:pos="4580"/>
+          <w:tab w:val="left" w:pos="5496"/>
+          <w:tab w:val="left" w:pos="6412"/>
+          <w:tab w:val="left" w:pos="7328"/>
+          <w:tab w:val="left" w:pos="8244"/>
+          <w:tab w:val="left" w:pos="9160"/>
+          <w:tab w:val="left" w:pos="10076"/>
+          <w:tab w:val="left" w:pos="10992"/>
+          <w:tab w:val="left" w:pos="11908"/>
+          <w:tab w:val="left" w:pos="12824"/>
+          <w:tab w:val="left" w:pos="13740"/>
+          <w:tab w:val="left" w:pos="14656"/>
+        </w:tabs>
+        <w:suppressAutoHyphens w:val="0"/>
+        <w:ind w:firstLine="0"/>
+        <w:textAlignment w:val="baseline"/>
+        <w:rPr>
+          <w:rFonts w:ascii="inherit" w:hAnsi="inherit" w:cs="Courier New"/>
+          <w:color w:val="auto"/>
+          <w:sz w:val="20"/>
+          <w:szCs w:val="20"/>
+          <w:bdr w:val="none" w:sz="0" w:space="0" w:color="auto" w:frame="1"/>
+          <w:lang w:eastAsia="en-US" w:bidi="ar-SA"/>
+        </w:rPr>
+      </w:pPr>
+      <w:r>
+        <w:rPr>
+          <w:rFonts w:ascii="inherit" w:hAnsi="inherit" w:cs="Courier New"/>
+          <w:color w:val="auto"/>
+          <w:sz w:val="20"/>
+          <w:szCs w:val="20"/>
+          <w:bdr w:val="none" w:sz="0" w:space="0" w:color="auto" w:frame="1"/>
+          <w:lang w:eastAsia="en-US" w:bidi="ar-SA"/>
+        </w:rPr>
+        <w:t>&lt;a v-</w:t>
+      </w:r>
+      <w:proofErr w:type="gramStart"/>
+      <w:r>
+        <w:rPr>
+          <w:rFonts w:ascii="inherit" w:hAnsi="inherit" w:cs="Courier New"/>
+          <w:color w:val="auto"/>
+          <w:sz w:val="20"/>
+          <w:szCs w:val="20"/>
+          <w:bdr w:val="none" w:sz="0" w:space="0" w:color="auto" w:frame="1"/>
+          <w:lang w:eastAsia="en-US" w:bidi="ar-SA"/>
+        </w:rPr>
+        <w:t>on:</w:t>
+      </w:r>
+      <w:proofErr w:type="gramEnd"/>
+      <w:r>
+        <w:rPr>
+          <w:rFonts w:ascii="inherit" w:hAnsi="inherit" w:cs="Courier New"/>
+          <w:color w:val="auto"/>
+          <w:sz w:val="20"/>
+          <w:szCs w:val="20"/>
+          <w:bdr w:val="none" w:sz="0" w:space="0" w:color="auto" w:frame="1"/>
+          <w:lang w:eastAsia="en-US" w:bidi="ar-SA"/>
+        </w:rPr>
+        <w:t>click="doSomething"&gt;&lt;/a&gt;</w:t>
+      </w:r>
+    </w:p>
+    <w:p>
+      <w:pPr>
+        <w:tabs>
+          <w:tab w:val="left" w:pos="916"/>
+          <w:tab w:val="left" w:pos="1832"/>
+          <w:tab w:val="left" w:pos="2748"/>
+          <w:tab w:val="left" w:pos="3664"/>
+          <w:tab w:val="left" w:pos="4580"/>
+          <w:tab w:val="left" w:pos="5496"/>
+          <w:tab w:val="left" w:pos="6412"/>
+          <w:tab w:val="left" w:pos="7328"/>
+          <w:tab w:val="left" w:pos="8244"/>
+          <w:tab w:val="left" w:pos="9160"/>
+          <w:tab w:val="left" w:pos="10076"/>
+          <w:tab w:val="left" w:pos="10992"/>
+          <w:tab w:val="left" w:pos="11908"/>
+          <w:tab w:val="left" w:pos="12824"/>
+          <w:tab w:val="left" w:pos="13740"/>
+          <w:tab w:val="left" w:pos="14656"/>
+        </w:tabs>
+        <w:suppressAutoHyphens w:val="0"/>
+        <w:ind w:firstLine="0"/>
+        <w:textAlignment w:val="baseline"/>
+        <w:rPr>
+          <w:rFonts w:ascii="inherit" w:hAnsi="inherit" w:cs="Courier New"/>
+          <w:color w:val="auto"/>
+          <w:sz w:val="20"/>
+          <w:szCs w:val="20"/>
+          <w:bdr w:val="none" w:sz="0" w:space="0" w:color="auto" w:frame="1"/>
+          <w:lang w:eastAsia="en-US" w:bidi="ar-SA"/>
+        </w:rPr>
+      </w:pPr>
+      <w:r>
+        <w:rPr>
+          <w:rFonts w:ascii="inherit" w:hAnsi="inherit" w:cs="Courier New"/>
+          <w:color w:val="auto"/>
+          <w:sz w:val="20"/>
+          <w:szCs w:val="20"/>
+          <w:bdr w:val="none" w:sz="0" w:space="0" w:color="auto" w:frame="1"/>
+          <w:lang w:eastAsia="en-US" w:bidi="ar-SA"/>
+        </w:rPr>
+        <w:t>&lt;!-- shorthand --&gt;</w:t>
+      </w:r>
+    </w:p>
+    <w:p>
+      <w:pPr>
+        <w:tabs>
+          <w:tab w:val="left" w:pos="916"/>
+          <w:tab w:val="left" w:pos="1832"/>
+          <w:tab w:val="left" w:pos="2748"/>
+          <w:tab w:val="left" w:pos="3664"/>
+          <w:tab w:val="left" w:pos="4580"/>
+          <w:tab w:val="left" w:pos="5496"/>
+          <w:tab w:val="left" w:pos="6412"/>
+          <w:tab w:val="left" w:pos="7328"/>
+          <w:tab w:val="left" w:pos="8244"/>
+          <w:tab w:val="left" w:pos="9160"/>
+          <w:tab w:val="left" w:pos="10076"/>
+          <w:tab w:val="left" w:pos="10992"/>
+          <w:tab w:val="left" w:pos="11908"/>
+          <w:tab w:val="left" w:pos="12824"/>
+          <w:tab w:val="left" w:pos="13740"/>
+          <w:tab w:val="left" w:pos="14656"/>
+        </w:tabs>
+        <w:suppressAutoHyphens w:val="0"/>
+        <w:ind w:firstLine="0"/>
+        <w:textAlignment w:val="baseline"/>
+        <w:rPr>
+          <w:rFonts w:ascii="var(--ff-mono)" w:hAnsi="var(--ff-mono)" w:cs="Courier New"/>
+          <w:color w:val="auto"/>
+          <w:sz w:val="20"/>
+          <w:szCs w:val="20"/>
+          <w:lang w:eastAsia="en-US" w:bidi="ar-SA"/>
+        </w:rPr>
+      </w:pPr>
+      <w:r>
+        <w:rPr>
+          <w:rFonts w:ascii="inherit" w:hAnsi="inherit" w:cs="Courier New"/>
+          <w:color w:val="auto"/>
+          <w:sz w:val="20"/>
+          <w:szCs w:val="20"/>
+          <w:bdr w:val="none" w:sz="0" w:space="0" w:color="auto" w:frame="1"/>
+          <w:lang w:eastAsia="en-US" w:bidi="ar-SA"/>
+        </w:rPr>
+        <w:t>&lt;a @click="doSomething"&gt;&lt;/a&gt;</w:t>
+      </w:r>
+    </w:p>
+    <w:p>
+      <w:hyperlink r:id="rId18" w:history="1">
+        <w:r>
+          <w:rPr>
+            <w:rStyle w:val="Hyperlink"/>
+          </w:rPr>
+          <w:t>https://vuejs.org/v2/guide/syntax.html#v-on-Shorthand</w:t>
+        </w:r>
+      </w:hyperlink>
+    </w:p>
     <w:p/>
     <w:sectPr>
       <w:pgSz w:w="11906" w:h="16838"/>
@@ -2123,6 +2414,96 @@
       <w:u w:val="single"/>
     </w:rPr>
   </w:style>
+  <w:style w:type="paragraph" w:styleId="HTMLPreformatted">
+    <w:name w:val="HTML Preformatted"/>
+    <w:basedOn w:val="Normal"/>
+    <w:link w:val="HTMLPreformattedChar"/>
+    <w:uiPriority w:val="99"/>
+    <w:semiHidden/>
+    <w:unhideWhenUsed/>
+    <w:rsid w:val="002F0270"/>
+    <w:pPr>
+      <w:tabs>
+        <w:tab w:val="left" w:pos="916"/>
+        <w:tab w:val="left" w:pos="1832"/>
+        <w:tab w:val="left" w:pos="2748"/>
+        <w:tab w:val="left" w:pos="3664"/>
+        <w:tab w:val="left" w:pos="4580"/>
+        <w:tab w:val="left" w:pos="5496"/>
+        <w:tab w:val="left" w:pos="6412"/>
+        <w:tab w:val="left" w:pos="7328"/>
+        <w:tab w:val="left" w:pos="8244"/>
+        <w:tab w:val="left" w:pos="9160"/>
+        <w:tab w:val="left" w:pos="10076"/>
+        <w:tab w:val="left" w:pos="10992"/>
+        <w:tab w:val="left" w:pos="11908"/>
+        <w:tab w:val="left" w:pos="12824"/>
+        <w:tab w:val="left" w:pos="13740"/>
+        <w:tab w:val="left" w:pos="14656"/>
+      </w:tabs>
+      <w:suppressAutoHyphens w:val="0"/>
+      <w:ind w:firstLine="0"/>
+    </w:pPr>
+    <w:rPr>
+      <w:rFonts w:ascii="Courier New" w:hAnsi="Courier New" w:cs="Courier New"/>
+      <w:color w:val="auto"/>
+      <w:sz w:val="20"/>
+      <w:szCs w:val="20"/>
+      <w:lang w:eastAsia="en-US" w:bidi="ar-SA"/>
+    </w:rPr>
+  </w:style>
+  <w:style w:type="character" w:customStyle="1" w:styleId="HTMLPreformattedChar">
+    <w:name w:val="HTML Preformatted Char"/>
+    <w:basedOn w:val="DefaultParagraphFont"/>
+    <w:link w:val="HTMLPreformatted"/>
+    <w:uiPriority w:val="99"/>
+    <w:semiHidden/>
+    <w:rsid w:val="002F0270"/>
+    <w:rPr>
+      <w:rFonts w:ascii="Courier New" w:hAnsi="Courier New" w:cs="Courier New"/>
+      <w:sz w:val="20"/>
+      <w:szCs w:val="20"/>
+      <w:lang w:val="en-US"/>
+    </w:rPr>
+  </w:style>
+  <w:style w:type="character" w:styleId="HTMLCode">
+    <w:name w:val="HTML Code"/>
+    <w:basedOn w:val="DefaultParagraphFont"/>
+    <w:uiPriority w:val="99"/>
+    <w:semiHidden/>
+    <w:unhideWhenUsed/>
+    <w:rsid w:val="002F0270"/>
+    <w:rPr>
+      <w:rFonts w:ascii="Courier New" w:eastAsia="Times New Roman" w:hAnsi="Courier New" w:cs="Courier New"/>
+      <w:sz w:val="20"/>
+      <w:szCs w:val="20"/>
+    </w:rPr>
+  </w:style>
+  <w:style w:type="character" w:customStyle="1" w:styleId="hljs-comment">
+    <w:name w:val="hljs-comment"/>
+    <w:basedOn w:val="DefaultParagraphFont"/>
+    <w:rsid w:val="002F0270"/>
+  </w:style>
+  <w:style w:type="character" w:customStyle="1" w:styleId="hljs-tag">
+    <w:name w:val="hljs-tag"/>
+    <w:basedOn w:val="DefaultParagraphFont"/>
+    <w:rsid w:val="002F0270"/>
+  </w:style>
+  <w:style w:type="character" w:customStyle="1" w:styleId="hljs-name">
+    <w:name w:val="hljs-name"/>
+    <w:basedOn w:val="DefaultParagraphFont"/>
+    <w:rsid w:val="002F0270"/>
+  </w:style>
+  <w:style w:type="character" w:customStyle="1" w:styleId="hljs-attr">
+    <w:name w:val="hljs-attr"/>
+    <w:basedOn w:val="DefaultParagraphFont"/>
+    <w:rsid w:val="002F0270"/>
+  </w:style>
+  <w:style w:type="character" w:customStyle="1" w:styleId="hljs-string">
+    <w:name w:val="hljs-string"/>
+    <w:basedOn w:val="DefaultParagraphFont"/>
+    <w:rsid w:val="002F0270"/>
+  </w:style>
 </w:styles>
 </file>
 

</xml_diff>

<commit_message>
update 2 finding function
</commit_message>
<xml_diff>
--- a/guide/khoa.docx
+++ b/guide/khoa.docx
@@ -398,27 +398,7 @@
           <w:szCs w:val="20"/>
           <w:lang w:eastAsia="en-US" w:bidi="ar-SA"/>
         </w:rPr>
-        <w:t>spring.jpa.hibernate.naming.</w:t>
-      </w:r>
-      <w:proofErr w:type="gramStart"/>
-      <w:r>
-        <w:rPr>
-          <w:rFonts w:ascii="Consolas" w:hAnsi="Consolas" w:cs="Consolas"/>
-          <w:sz w:val="20"/>
-          <w:szCs w:val="20"/>
-          <w:lang w:eastAsia="en-US" w:bidi="ar-SA"/>
-        </w:rPr>
-        <w:t>implicit-strategy</w:t>
-      </w:r>
-      <w:proofErr w:type="gramEnd"/>
-      <w:r>
-        <w:rPr>
-          <w:rFonts w:ascii="Consolas" w:hAnsi="Consolas" w:cs="Consolas"/>
-          <w:sz w:val="20"/>
-          <w:szCs w:val="20"/>
-          <w:lang w:eastAsia="en-US" w:bidi="ar-SA"/>
-        </w:rPr>
-        <w:t>=</w:t>
+        <w:t>spring.jpa.hibernate.naming.implicit-strategy=</w:t>
       </w:r>
       <w:r>
         <w:rPr>
@@ -447,27 +427,7 @@
           <w:szCs w:val="20"/>
           <w:lang w:eastAsia="en-US" w:bidi="ar-SA"/>
         </w:rPr>
-        <w:t>spring.jpa.hibernate.naming.</w:t>
-      </w:r>
-      <w:proofErr w:type="gramStart"/>
-      <w:r>
-        <w:rPr>
-          <w:rFonts w:ascii="Consolas" w:hAnsi="Consolas" w:cs="Consolas"/>
-          <w:sz w:val="20"/>
-          <w:szCs w:val="20"/>
-          <w:lang w:eastAsia="en-US" w:bidi="ar-SA"/>
-        </w:rPr>
-        <w:t>physical-strategy</w:t>
-      </w:r>
-      <w:proofErr w:type="gramEnd"/>
-      <w:r>
-        <w:rPr>
-          <w:rFonts w:ascii="Consolas" w:hAnsi="Consolas" w:cs="Consolas"/>
-          <w:sz w:val="20"/>
-          <w:szCs w:val="20"/>
-          <w:lang w:eastAsia="en-US" w:bidi="ar-SA"/>
-        </w:rPr>
-        <w:t>=</w:t>
+        <w:t>spring.jpa.hibernate.naming.physical-strategy=</w:t>
       </w:r>
       <w:r>
         <w:rPr>
@@ -535,6 +495,31 @@
         <w:t>{ "km": 3.964, "shipper": { "cmnd": "290384839", "latitude": 15.192965, "longtitude": 108.889595, "maShipper": 3, "hoTen": "khoaminhi", "ngaySinh": "1995-03-04", "soDienThoai": "2938474345", "viTriHienTai": "Tịnh Khê, Quang Ngai, Vietnam", "tinhTrangSucKhoe": 2 } }</w:t>
       </w:r>
     </w:p>
+    <w:p>
+      <w:r>
+        <w:t>4. Lỗi đường dẫn tới thư viện</w:t>
+      </w:r>
+      <w:r>
+        <w:t xml:space="preserve"> (do cài lại win)</w:t>
+      </w:r>
+    </w:p>
+    <w:p>
+      <w:r>
+        <w:t>- Xoá các thư viện lỗi đó.</w:t>
+      </w:r>
+    </w:p>
+    <w:p>
+      <w:r>
+        <w:t>- Click chuột phải vào project -&gt; Maven -&gt; Update Project.</w:t>
+      </w:r>
+    </w:p>
+    <w:p>
+      <w:r>
+        <w:t>- Nhớ cài lại sql server. Mở port 1433. Restart lại service. Trong Sql Configuration manager</w:t>
+      </w:r>
+    </w:p>
+    <w:p/>
+    <w:p/>
     <w:p>
       <w:r>
         <w:t>III. Vuejs</w:t>
@@ -663,31 +648,7 @@
           <w:bdr w:val="none" w:sz="0" w:space="0" w:color="auto" w:frame="1"/>
           <w:lang w:eastAsia="en-US" w:bidi="ar-SA"/>
         </w:rPr>
-        <w:t>&lt;a v-</w:t>
-      </w:r>
-      <w:proofErr w:type="gramStart"/>
-      <w:r>
-        <w:rPr>
-          <w:rFonts w:ascii="inherit" w:hAnsi="inherit" w:cs="Courier New"/>
-          <w:color w:val="auto"/>
-          <w:sz w:val="20"/>
-          <w:szCs w:val="20"/>
-          <w:bdr w:val="none" w:sz="0" w:space="0" w:color="auto" w:frame="1"/>
-          <w:lang w:eastAsia="en-US" w:bidi="ar-SA"/>
-        </w:rPr>
-        <w:t>on:</w:t>
-      </w:r>
-      <w:proofErr w:type="gramEnd"/>
-      <w:r>
-        <w:rPr>
-          <w:rFonts w:ascii="inherit" w:hAnsi="inherit" w:cs="Courier New"/>
-          <w:color w:val="auto"/>
-          <w:sz w:val="20"/>
-          <w:szCs w:val="20"/>
-          <w:bdr w:val="none" w:sz="0" w:space="0" w:color="auto" w:frame="1"/>
-          <w:lang w:eastAsia="en-US" w:bidi="ar-SA"/>
-        </w:rPr>
-        <w:t>click="doSomething"&gt;&lt;/a&gt;</w:t>
+        <w:t>&lt;a v-on:click="doSomething"&gt;&lt;/a&gt;</w:t>
       </w:r>
     </w:p>
     <w:p>
@@ -778,7 +739,7 @@
       </w:r>
     </w:p>
     <w:p>
-      <w:hyperlink r:id="rId18" w:history="1">
+      <w:hyperlink r:id="rId18" w:anchor="v-on-Shorthand" w:history="1">
         <w:r>
           <w:rPr>
             <w:rStyle w:val="Hyperlink"/>

</xml_diff>

<commit_message>
api kiem tra thong tin cua hang
con frontend
</commit_message>
<xml_diff>
--- a/guide/khoa.docx
+++ b/guide/khoa.docx
@@ -748,6 +748,479 @@
         </w:r>
       </w:hyperlink>
     </w:p>
+    <w:p/>
+    <w:p/>
+    <w:p>
+      <w:r>
+        <w:t>IV. .Net core</w:t>
+      </w:r>
+    </w:p>
+    <w:p>
+      <w:r>
+        <w:t>1. Auto generate models from existing database (database-fisrt).</w:t>
+      </w:r>
+    </w:p>
+    <w:p>
+      <w:r>
+        <w:t>link: https://www.entityframeworktutorial.net/efcore/create-model-for-existing-database-in-ef-core.aspx</w:t>
+      </w:r>
+    </w:p>
+    <w:p>
+      <w:r>
+        <w:t>--1.1 In Visual Studio, select menu Tools -&gt; NuGet Package Manger -&gt; Package Manger Console and run the following command:</w:t>
+      </w:r>
+    </w:p>
+    <w:p>
+      <w:r>
+        <w:lastRenderedPageBreak/>
+        <w:t>--1.2 paste the statement: Scaffold-DbContext "Server=.;Database=DiChoThue;Trusted_Connection=True;" Microsoft.EntityFrameworkCore.SqlServer -OutputDir Models</w:t>
+      </w:r>
+    </w:p>
+    <w:p/>
+    <w:p>
+      <w:r>
+        <w:t>1.a</w:t>
+      </w:r>
+    </w:p>
+    <w:p>
+      <w:r>
+        <w:t>If you want to update, run command line this such as above: Scaffold-DbContext "Server=.;Database=DiChoThue;Trusted_Connection=True;" Microsoft.EntityFrameworkCore.SqlServer -OutputDir Models -Force</w:t>
+      </w:r>
+    </w:p>
+    <w:p/>
+    <w:p>
+      <w:r>
+        <w:t>2. Warning connection string from 1. Auto generate models</w:t>
+      </w:r>
+    </w:p>
+    <w:p>
+      <w:r>
+        <w:t xml:space="preserve">link: </w:t>
+      </w:r>
+      <w:hyperlink r:id="rId19" w:history="1">
+        <w:r>
+          <w:rPr>
+            <w:rStyle w:val="Hyperlink"/>
+          </w:rPr>
+          <w:t>https://docs.microsoft.com/en-us/ef/core/miscellaneous/connection-strings</w:t>
+        </w:r>
+      </w:hyperlink>
+    </w:p>
+    <w:p/>
+    <w:p>
+      <w:r>
+        <w:t>3. Thiết lập connection string trong appsettings.json</w:t>
+      </w:r>
+    </w:p>
+    <w:p>
+      <w:pPr>
+        <w:suppressAutoHyphens w:val="0"/>
+        <w:autoSpaceDE w:val="0"/>
+        <w:autoSpaceDN w:val="0"/>
+        <w:adjustRightInd w:val="0"/>
+        <w:ind w:firstLine="0"/>
+        <w:rPr>
+          <w:rFonts w:ascii="Consolas" w:hAnsi="Consolas" w:cs="Consolas"/>
+          <w:sz w:val="19"/>
+          <w:szCs w:val="19"/>
+          <w:lang w:eastAsia="en-US" w:bidi="ar-SA"/>
+        </w:rPr>
+      </w:pPr>
+      <w:r>
+        <w:rPr>
+          <w:rFonts w:ascii="Consolas" w:hAnsi="Consolas" w:cs="Consolas"/>
+          <w:sz w:val="19"/>
+          <w:szCs w:val="19"/>
+          <w:lang w:eastAsia="en-US" w:bidi="ar-SA"/>
+        </w:rPr>
+        <w:t>{</w:t>
+      </w:r>
+    </w:p>
+    <w:p>
+      <w:pPr>
+        <w:suppressAutoHyphens w:val="0"/>
+        <w:autoSpaceDE w:val="0"/>
+        <w:autoSpaceDN w:val="0"/>
+        <w:adjustRightInd w:val="0"/>
+        <w:ind w:firstLine="0"/>
+        <w:rPr>
+          <w:rFonts w:ascii="Consolas" w:hAnsi="Consolas" w:cs="Consolas"/>
+          <w:sz w:val="19"/>
+          <w:szCs w:val="19"/>
+          <w:lang w:eastAsia="en-US" w:bidi="ar-SA"/>
+        </w:rPr>
+      </w:pPr>
+      <w:r>
+        <w:rPr>
+          <w:rFonts w:ascii="Consolas" w:hAnsi="Consolas" w:cs="Consolas"/>
+          <w:sz w:val="19"/>
+          <w:szCs w:val="19"/>
+          <w:lang w:eastAsia="en-US" w:bidi="ar-SA"/>
+        </w:rPr>
+        <w:t xml:space="preserve">  </w:t>
+      </w:r>
+      <w:r>
+        <w:rPr>
+          <w:rFonts w:ascii="Consolas" w:hAnsi="Consolas" w:cs="Consolas"/>
+          <w:color w:val="2E75B6"/>
+          <w:sz w:val="19"/>
+          <w:szCs w:val="19"/>
+          <w:lang w:eastAsia="en-US" w:bidi="ar-SA"/>
+        </w:rPr>
+        <w:t>"ConnectionStrings"</w:t>
+      </w:r>
+      <w:r>
+        <w:rPr>
+          <w:rFonts w:ascii="Consolas" w:hAnsi="Consolas" w:cs="Consolas"/>
+          <w:sz w:val="19"/>
+          <w:szCs w:val="19"/>
+          <w:lang w:eastAsia="en-US" w:bidi="ar-SA"/>
+        </w:rPr>
+        <w:t>: {</w:t>
+      </w:r>
+    </w:p>
+    <w:p>
+      <w:pPr>
+        <w:suppressAutoHyphens w:val="0"/>
+        <w:autoSpaceDE w:val="0"/>
+        <w:autoSpaceDN w:val="0"/>
+        <w:adjustRightInd w:val="0"/>
+        <w:ind w:firstLine="0"/>
+        <w:rPr>
+          <w:rFonts w:ascii="Consolas" w:hAnsi="Consolas" w:cs="Consolas"/>
+          <w:sz w:val="19"/>
+          <w:szCs w:val="19"/>
+          <w:lang w:eastAsia="en-US" w:bidi="ar-SA"/>
+        </w:rPr>
+      </w:pPr>
+      <w:r>
+        <w:rPr>
+          <w:rFonts w:ascii="Consolas" w:hAnsi="Consolas" w:cs="Consolas"/>
+          <w:sz w:val="19"/>
+          <w:szCs w:val="19"/>
+          <w:lang w:eastAsia="en-US" w:bidi="ar-SA"/>
+        </w:rPr>
+        <w:t xml:space="preserve">    </w:t>
+      </w:r>
+      <w:r>
+        <w:rPr>
+          <w:rFonts w:ascii="Consolas" w:hAnsi="Consolas" w:cs="Consolas"/>
+          <w:color w:val="2E75B6"/>
+          <w:sz w:val="19"/>
+          <w:szCs w:val="19"/>
+          <w:lang w:eastAsia="en-US" w:bidi="ar-SA"/>
+        </w:rPr>
+        <w:t>"DefaultConnection"</w:t>
+      </w:r>
+      <w:r>
+        <w:rPr>
+          <w:rFonts w:ascii="Consolas" w:hAnsi="Consolas" w:cs="Consolas"/>
+          <w:sz w:val="19"/>
+          <w:szCs w:val="19"/>
+          <w:lang w:eastAsia="en-US" w:bidi="ar-SA"/>
+        </w:rPr>
+        <w:t xml:space="preserve">: </w:t>
+      </w:r>
+      <w:r>
+        <w:rPr>
+          <w:rFonts w:ascii="Consolas" w:hAnsi="Consolas" w:cs="Consolas"/>
+          <w:color w:val="A31515"/>
+          <w:sz w:val="19"/>
+          <w:szCs w:val="19"/>
+          <w:lang w:eastAsia="en-US" w:bidi="ar-SA"/>
+        </w:rPr>
+        <w:t>"Server=.;Database=DiChoThue;Trusted_Connection=True;"</w:t>
+      </w:r>
+    </w:p>
+    <w:p>
+      <w:pPr>
+        <w:suppressAutoHyphens w:val="0"/>
+        <w:autoSpaceDE w:val="0"/>
+        <w:autoSpaceDN w:val="0"/>
+        <w:adjustRightInd w:val="0"/>
+        <w:ind w:firstLine="0"/>
+        <w:rPr>
+          <w:rFonts w:ascii="Consolas" w:hAnsi="Consolas" w:cs="Consolas"/>
+          <w:sz w:val="19"/>
+          <w:szCs w:val="19"/>
+          <w:lang w:eastAsia="en-US" w:bidi="ar-SA"/>
+        </w:rPr>
+      </w:pPr>
+      <w:r>
+        <w:rPr>
+          <w:rFonts w:ascii="Consolas" w:hAnsi="Consolas" w:cs="Consolas"/>
+          <w:sz w:val="19"/>
+          <w:szCs w:val="19"/>
+          <w:lang w:eastAsia="en-US" w:bidi="ar-SA"/>
+        </w:rPr>
+        <w:t xml:space="preserve"> },</w:t>
+      </w:r>
+    </w:p>
+    <w:p>
+      <w:pPr>
+        <w:suppressAutoHyphens w:val="0"/>
+        <w:autoSpaceDE w:val="0"/>
+        <w:autoSpaceDN w:val="0"/>
+        <w:adjustRightInd w:val="0"/>
+        <w:ind w:firstLine="0"/>
+        <w:rPr>
+          <w:rFonts w:ascii="Consolas" w:hAnsi="Consolas" w:cs="Consolas"/>
+          <w:sz w:val="19"/>
+          <w:szCs w:val="19"/>
+          <w:lang w:eastAsia="en-US" w:bidi="ar-SA"/>
+        </w:rPr>
+      </w:pPr>
+      <w:r>
+        <w:rPr>
+          <w:rFonts w:ascii="Consolas" w:hAnsi="Consolas" w:cs="Consolas"/>
+          <w:sz w:val="19"/>
+          <w:szCs w:val="19"/>
+          <w:lang w:eastAsia="en-US" w:bidi="ar-SA"/>
+        </w:rPr>
+        <w:t xml:space="preserve">  </w:t>
+      </w:r>
+      <w:r>
+        <w:rPr>
+          <w:rFonts w:ascii="Consolas" w:hAnsi="Consolas" w:cs="Consolas"/>
+          <w:color w:val="2E75B6"/>
+          <w:sz w:val="19"/>
+          <w:szCs w:val="19"/>
+          <w:lang w:eastAsia="en-US" w:bidi="ar-SA"/>
+        </w:rPr>
+        <w:t>"Logging"</w:t>
+      </w:r>
+      <w:r>
+        <w:rPr>
+          <w:rFonts w:ascii="Consolas" w:hAnsi="Consolas" w:cs="Consolas"/>
+          <w:sz w:val="19"/>
+          <w:szCs w:val="19"/>
+          <w:lang w:eastAsia="en-US" w:bidi="ar-SA"/>
+        </w:rPr>
+        <w:t>: {</w:t>
+      </w:r>
+    </w:p>
+    <w:p>
+      <w:pPr>
+        <w:suppressAutoHyphens w:val="0"/>
+        <w:autoSpaceDE w:val="0"/>
+        <w:autoSpaceDN w:val="0"/>
+        <w:adjustRightInd w:val="0"/>
+        <w:ind w:firstLine="0"/>
+        <w:rPr>
+          <w:rFonts w:ascii="Consolas" w:hAnsi="Consolas" w:cs="Consolas"/>
+          <w:sz w:val="19"/>
+          <w:szCs w:val="19"/>
+          <w:lang w:eastAsia="en-US" w:bidi="ar-SA"/>
+        </w:rPr>
+      </w:pPr>
+      <w:r>
+        <w:rPr>
+          <w:rFonts w:ascii="Consolas" w:hAnsi="Consolas" w:cs="Consolas"/>
+          <w:sz w:val="19"/>
+          <w:szCs w:val="19"/>
+          <w:lang w:eastAsia="en-US" w:bidi="ar-SA"/>
+        </w:rPr>
+        <w:t xml:space="preserve">    </w:t>
+      </w:r>
+      <w:r>
+        <w:rPr>
+          <w:rFonts w:ascii="Consolas" w:hAnsi="Consolas" w:cs="Consolas"/>
+          <w:color w:val="2E75B6"/>
+          <w:sz w:val="19"/>
+          <w:szCs w:val="19"/>
+          <w:lang w:eastAsia="en-US" w:bidi="ar-SA"/>
+        </w:rPr>
+        <w:t>"LogLevel"</w:t>
+      </w:r>
+      <w:r>
+        <w:rPr>
+          <w:rFonts w:ascii="Consolas" w:hAnsi="Consolas" w:cs="Consolas"/>
+          <w:sz w:val="19"/>
+          <w:szCs w:val="19"/>
+          <w:lang w:eastAsia="en-US" w:bidi="ar-SA"/>
+        </w:rPr>
+        <w:t>: {</w:t>
+      </w:r>
+    </w:p>
+    <w:p>
+      <w:pPr>
+        <w:suppressAutoHyphens w:val="0"/>
+        <w:autoSpaceDE w:val="0"/>
+        <w:autoSpaceDN w:val="0"/>
+        <w:adjustRightInd w:val="0"/>
+        <w:ind w:firstLine="0"/>
+        <w:rPr>
+          <w:rFonts w:ascii="Consolas" w:hAnsi="Consolas" w:cs="Consolas"/>
+          <w:sz w:val="19"/>
+          <w:szCs w:val="19"/>
+          <w:lang w:eastAsia="en-US" w:bidi="ar-SA"/>
+        </w:rPr>
+      </w:pPr>
+      <w:r>
+        <w:rPr>
+          <w:rFonts w:ascii="Consolas" w:hAnsi="Consolas" w:cs="Consolas"/>
+          <w:sz w:val="19"/>
+          <w:szCs w:val="19"/>
+          <w:lang w:eastAsia="en-US" w:bidi="ar-SA"/>
+        </w:rPr>
+        <w:t xml:space="preserve">      </w:t>
+      </w:r>
+      <w:r>
+        <w:rPr>
+          <w:rFonts w:ascii="Consolas" w:hAnsi="Consolas" w:cs="Consolas"/>
+          <w:color w:val="2E75B6"/>
+          <w:sz w:val="19"/>
+          <w:szCs w:val="19"/>
+          <w:lang w:eastAsia="en-US" w:bidi="ar-SA"/>
+        </w:rPr>
+        <w:t>"Default"</w:t>
+      </w:r>
+      <w:r>
+        <w:rPr>
+          <w:rFonts w:ascii="Consolas" w:hAnsi="Consolas" w:cs="Consolas"/>
+          <w:sz w:val="19"/>
+          <w:szCs w:val="19"/>
+          <w:lang w:eastAsia="en-US" w:bidi="ar-SA"/>
+        </w:rPr>
+        <w:t xml:space="preserve">: </w:t>
+      </w:r>
+      <w:r>
+        <w:rPr>
+          <w:rFonts w:ascii="Consolas" w:hAnsi="Consolas" w:cs="Consolas"/>
+          <w:color w:val="A31515"/>
+          <w:sz w:val="19"/>
+          <w:szCs w:val="19"/>
+          <w:lang w:eastAsia="en-US" w:bidi="ar-SA"/>
+        </w:rPr>
+        <w:t>"Warning"</w:t>
+      </w:r>
+    </w:p>
+    <w:p>
+      <w:pPr>
+        <w:suppressAutoHyphens w:val="0"/>
+        <w:autoSpaceDE w:val="0"/>
+        <w:autoSpaceDN w:val="0"/>
+        <w:adjustRightInd w:val="0"/>
+        <w:ind w:firstLine="0"/>
+        <w:rPr>
+          <w:rFonts w:ascii="Consolas" w:hAnsi="Consolas" w:cs="Consolas"/>
+          <w:sz w:val="19"/>
+          <w:szCs w:val="19"/>
+          <w:lang w:eastAsia="en-US" w:bidi="ar-SA"/>
+        </w:rPr>
+      </w:pPr>
+      <w:r>
+        <w:rPr>
+          <w:rFonts w:ascii="Consolas" w:hAnsi="Consolas" w:cs="Consolas"/>
+          <w:sz w:val="19"/>
+          <w:szCs w:val="19"/>
+          <w:lang w:eastAsia="en-US" w:bidi="ar-SA"/>
+        </w:rPr>
+        <w:t xml:space="preserve">    }</w:t>
+      </w:r>
+    </w:p>
+    <w:p>
+      <w:pPr>
+        <w:suppressAutoHyphens w:val="0"/>
+        <w:autoSpaceDE w:val="0"/>
+        <w:autoSpaceDN w:val="0"/>
+        <w:adjustRightInd w:val="0"/>
+        <w:ind w:firstLine="0"/>
+        <w:rPr>
+          <w:rFonts w:ascii="Consolas" w:hAnsi="Consolas" w:cs="Consolas"/>
+          <w:sz w:val="19"/>
+          <w:szCs w:val="19"/>
+          <w:lang w:eastAsia="en-US" w:bidi="ar-SA"/>
+        </w:rPr>
+      </w:pPr>
+      <w:r>
+        <w:rPr>
+          <w:rFonts w:ascii="Consolas" w:hAnsi="Consolas" w:cs="Consolas"/>
+          <w:sz w:val="19"/>
+          <w:szCs w:val="19"/>
+          <w:lang w:eastAsia="en-US" w:bidi="ar-SA"/>
+        </w:rPr>
+        <w:t xml:space="preserve">  },</w:t>
+      </w:r>
+    </w:p>
+    <w:p>
+      <w:pPr>
+        <w:suppressAutoHyphens w:val="0"/>
+        <w:autoSpaceDE w:val="0"/>
+        <w:autoSpaceDN w:val="0"/>
+        <w:adjustRightInd w:val="0"/>
+        <w:ind w:firstLine="0"/>
+        <w:rPr>
+          <w:rFonts w:ascii="Consolas" w:hAnsi="Consolas" w:cs="Consolas"/>
+          <w:sz w:val="19"/>
+          <w:szCs w:val="19"/>
+          <w:lang w:eastAsia="en-US" w:bidi="ar-SA"/>
+        </w:rPr>
+      </w:pPr>
+      <w:r>
+        <w:rPr>
+          <w:rFonts w:ascii="Consolas" w:hAnsi="Consolas" w:cs="Consolas"/>
+          <w:sz w:val="19"/>
+          <w:szCs w:val="19"/>
+          <w:lang w:eastAsia="en-US" w:bidi="ar-SA"/>
+        </w:rPr>
+        <w:t xml:space="preserve">  </w:t>
+      </w:r>
+      <w:r>
+        <w:rPr>
+          <w:rFonts w:ascii="Consolas" w:hAnsi="Consolas" w:cs="Consolas"/>
+          <w:color w:val="2E75B6"/>
+          <w:sz w:val="19"/>
+          <w:szCs w:val="19"/>
+          <w:lang w:eastAsia="en-US" w:bidi="ar-SA"/>
+        </w:rPr>
+        <w:t>"AllowedHosts"</w:t>
+      </w:r>
+      <w:r>
+        <w:rPr>
+          <w:rFonts w:ascii="Consolas" w:hAnsi="Consolas" w:cs="Consolas"/>
+          <w:sz w:val="19"/>
+          <w:szCs w:val="19"/>
+          <w:lang w:eastAsia="en-US" w:bidi="ar-SA"/>
+        </w:rPr>
+        <w:t xml:space="preserve">: </w:t>
+      </w:r>
+      <w:r>
+        <w:rPr>
+          <w:rFonts w:ascii="Consolas" w:hAnsi="Consolas" w:cs="Consolas"/>
+          <w:color w:val="A31515"/>
+          <w:sz w:val="19"/>
+          <w:szCs w:val="19"/>
+          <w:lang w:eastAsia="en-US" w:bidi="ar-SA"/>
+        </w:rPr>
+        <w:t>"*"</w:t>
+      </w:r>
+    </w:p>
+    <w:p>
+      <w:pPr>
+        <w:suppressAutoHyphens w:val="0"/>
+        <w:autoSpaceDE w:val="0"/>
+        <w:autoSpaceDN w:val="0"/>
+        <w:adjustRightInd w:val="0"/>
+        <w:ind w:firstLine="0"/>
+        <w:rPr>
+          <w:rFonts w:ascii="Consolas" w:hAnsi="Consolas" w:cs="Consolas"/>
+          <w:sz w:val="19"/>
+          <w:szCs w:val="19"/>
+          <w:lang w:eastAsia="en-US" w:bidi="ar-SA"/>
+        </w:rPr>
+      </w:pPr>
+      <w:r>
+        <w:rPr>
+          <w:rFonts w:ascii="Consolas" w:hAnsi="Consolas" w:cs="Consolas"/>
+          <w:sz w:val="19"/>
+          <w:szCs w:val="19"/>
+          <w:lang w:eastAsia="en-US" w:bidi="ar-SA"/>
+        </w:rPr>
+        <w:t>}</w:t>
+      </w:r>
+    </w:p>
+    <w:p/>
     <w:p/>
     <w:sectPr>
       <w:pgSz w:w="11906" w:h="16838"/>

</xml_diff>

<commit_message>
oke 4 function, left quan ly don hang
</commit_message>
<xml_diff>
--- a/guide/khoa.docx
+++ b/guide/khoa.docx
@@ -1221,7 +1221,1102 @@
       </w:r>
     </w:p>
     <w:p/>
-    <w:p/>
+    <w:p>
+      <w:r>
+        <w:t>4. Update statement using EF .net core</w:t>
+      </w:r>
+    </w:p>
+    <w:p>
+      <w:hyperlink r:id="rId20" w:history="1">
+        <w:r>
+          <w:rPr>
+            <w:rStyle w:val="Hyperlink"/>
+          </w:rPr>
+          <w:t>https://stackoverflow.com/a/5567616/12103121</w:t>
+        </w:r>
+      </w:hyperlink>
+    </w:p>
+    <w:p>
+      <w:pPr>
+        <w:pStyle w:val="HTMLPreformatted"/>
+        <w:textAlignment w:val="baseline"/>
+        <w:rPr>
+          <w:rStyle w:val="HTMLCode"/>
+          <w:rFonts w:ascii="inherit" w:hAnsi="inherit"/>
+          <w:bdr w:val="none" w:sz="0" w:space="0" w:color="auto" w:frame="1"/>
+        </w:rPr>
+      </w:pPr>
+      <w:r>
+        <w:rPr>
+          <w:rStyle w:val="hljs-keyword"/>
+          <w:rFonts w:ascii="inherit" w:hAnsi="inherit"/>
+          <w:bdr w:val="none" w:sz="0" w:space="0" w:color="auto" w:frame="1"/>
+        </w:rPr>
+        <w:t>public</w:t>
+      </w:r>
+      <w:r>
+        <w:rPr>
+          <w:rStyle w:val="hljs-function"/>
+          <w:rFonts w:ascii="inherit" w:hAnsi="inherit"/>
+          <w:bdr w:val="none" w:sz="0" w:space="0" w:color="auto" w:frame="1"/>
+        </w:rPr>
+        <w:t xml:space="preserve"> </w:t>
+      </w:r>
+      <w:r>
+        <w:rPr>
+          <w:rStyle w:val="hljs-keyword"/>
+          <w:rFonts w:ascii="inherit" w:hAnsi="inherit"/>
+          <w:bdr w:val="none" w:sz="0" w:space="0" w:color="auto" w:frame="1"/>
+        </w:rPr>
+        <w:t>void</w:t>
+      </w:r>
+      <w:r>
+        <w:rPr>
+          <w:rStyle w:val="hljs-function"/>
+          <w:rFonts w:ascii="inherit" w:hAnsi="inherit"/>
+          <w:bdr w:val="none" w:sz="0" w:space="0" w:color="auto" w:frame="1"/>
+        </w:rPr>
+        <w:t xml:space="preserve"> </w:t>
+      </w:r>
+      <w:r>
+        <w:rPr>
+          <w:rStyle w:val="hljs-title"/>
+          <w:rFonts w:ascii="inherit" w:hAnsi="inherit"/>
+          <w:bdr w:val="none" w:sz="0" w:space="0" w:color="auto" w:frame="1"/>
+        </w:rPr>
+        <w:t>ChangePassword</w:t>
+      </w:r>
+      <w:r>
+        <w:rPr>
+          <w:rStyle w:val="hljs-function"/>
+          <w:rFonts w:ascii="inherit" w:hAnsi="inherit"/>
+          <w:bdr w:val="none" w:sz="0" w:space="0" w:color="auto" w:frame="1"/>
+        </w:rPr>
+        <w:t>(</w:t>
+      </w:r>
+      <w:r>
+        <w:rPr>
+          <w:rStyle w:val="hljs-builtin"/>
+          <w:rFonts w:ascii="inherit" w:hAnsi="inherit"/>
+          <w:bdr w:val="none" w:sz="0" w:space="0" w:color="auto" w:frame="1"/>
+        </w:rPr>
+        <w:t>int</w:t>
+      </w:r>
+      <w:r>
+        <w:rPr>
+          <w:rStyle w:val="hljs-params"/>
+          <w:rFonts w:ascii="inherit" w:hAnsi="inherit"/>
+          <w:bdr w:val="none" w:sz="0" w:space="0" w:color="auto" w:frame="1"/>
+        </w:rPr>
+        <w:t xml:space="preserve"> userId, </w:t>
+      </w:r>
+      <w:r>
+        <w:rPr>
+          <w:rStyle w:val="hljs-builtin"/>
+          <w:rFonts w:ascii="inherit" w:hAnsi="inherit"/>
+          <w:bdr w:val="none" w:sz="0" w:space="0" w:color="auto" w:frame="1"/>
+        </w:rPr>
+        <w:t>string</w:t>
+      </w:r>
+      <w:r>
+        <w:rPr>
+          <w:rStyle w:val="hljs-params"/>
+          <w:rFonts w:ascii="inherit" w:hAnsi="inherit"/>
+          <w:bdr w:val="none" w:sz="0" w:space="0" w:color="auto" w:frame="1"/>
+        </w:rPr>
+        <w:t xml:space="preserve"> password</w:t>
+      </w:r>
+      <w:r>
+        <w:rPr>
+          <w:rStyle w:val="hljs-function"/>
+          <w:rFonts w:ascii="inherit" w:hAnsi="inherit"/>
+          <w:bdr w:val="none" w:sz="0" w:space="0" w:color="auto" w:frame="1"/>
+        </w:rPr>
+        <w:t>)</w:t>
+      </w:r>
+    </w:p>
+    <w:p>
+      <w:pPr>
+        <w:pStyle w:val="HTMLPreformatted"/>
+        <w:textAlignment w:val="baseline"/>
+        <w:rPr>
+          <w:rStyle w:val="HTMLCode"/>
+          <w:rFonts w:ascii="inherit" w:hAnsi="inherit"/>
+          <w:bdr w:val="none" w:sz="0" w:space="0" w:color="auto" w:frame="1"/>
+        </w:rPr>
+      </w:pPr>
+      <w:r>
+        <w:rPr>
+          <w:rStyle w:val="HTMLCode"/>
+          <w:rFonts w:ascii="inherit" w:hAnsi="inherit"/>
+          <w:bdr w:val="none" w:sz="0" w:space="0" w:color="auto" w:frame="1"/>
+        </w:rPr>
+        <w:t>{</w:t>
+      </w:r>
+    </w:p>
+    <w:p>
+      <w:pPr>
+        <w:pStyle w:val="HTMLPreformatted"/>
+        <w:textAlignment w:val="baseline"/>
+        <w:rPr>
+          <w:rStyle w:val="HTMLCode"/>
+          <w:rFonts w:ascii="inherit" w:hAnsi="inherit"/>
+          <w:bdr w:val="none" w:sz="0" w:space="0" w:color="auto" w:frame="1"/>
+        </w:rPr>
+      </w:pPr>
+      <w:r>
+        <w:rPr>
+          <w:rStyle w:val="HTMLCode"/>
+          <w:rFonts w:ascii="inherit" w:hAnsi="inherit"/>
+          <w:bdr w:val="none" w:sz="0" w:space="0" w:color="auto" w:frame="1"/>
+        </w:rPr>
+        <w:t xml:space="preserve">    </w:t>
+      </w:r>
+      <w:r>
+        <w:rPr>
+          <w:rStyle w:val="hljs-keyword"/>
+          <w:rFonts w:ascii="inherit" w:hAnsi="inherit"/>
+          <w:bdr w:val="none" w:sz="0" w:space="0" w:color="auto" w:frame="1"/>
+        </w:rPr>
+        <w:t>var</w:t>
+      </w:r>
+      <w:r>
+        <w:rPr>
+          <w:rStyle w:val="HTMLCode"/>
+          <w:rFonts w:ascii="inherit" w:hAnsi="inherit"/>
+          <w:bdr w:val="none" w:sz="0" w:space="0" w:color="auto" w:frame="1"/>
+        </w:rPr>
+        <w:t xml:space="preserve"> user = </w:t>
+      </w:r>
+      <w:r>
+        <w:rPr>
+          <w:rStyle w:val="hljs-keyword"/>
+          <w:rFonts w:ascii="inherit" w:hAnsi="inherit"/>
+          <w:bdr w:val="none" w:sz="0" w:space="0" w:color="auto" w:frame="1"/>
+        </w:rPr>
+        <w:t>new</w:t>
+      </w:r>
+      <w:r>
+        <w:rPr>
+          <w:rStyle w:val="HTMLCode"/>
+          <w:rFonts w:ascii="inherit" w:hAnsi="inherit"/>
+          <w:bdr w:val="none" w:sz="0" w:space="0" w:color="auto" w:frame="1"/>
+        </w:rPr>
+        <w:t xml:space="preserve"> User() { Id = userId, Password = password };</w:t>
+      </w:r>
+    </w:p>
+    <w:p>
+      <w:pPr>
+        <w:pStyle w:val="HTMLPreformatted"/>
+        <w:textAlignment w:val="baseline"/>
+        <w:rPr>
+          <w:rStyle w:val="HTMLCode"/>
+          <w:rFonts w:ascii="inherit" w:hAnsi="inherit"/>
+          <w:bdr w:val="none" w:sz="0" w:space="0" w:color="auto" w:frame="1"/>
+        </w:rPr>
+      </w:pPr>
+      <w:r>
+        <w:rPr>
+          <w:rStyle w:val="HTMLCode"/>
+          <w:rFonts w:ascii="inherit" w:hAnsi="inherit"/>
+          <w:bdr w:val="none" w:sz="0" w:space="0" w:color="auto" w:frame="1"/>
+        </w:rPr>
+        <w:t xml:space="preserve">    </w:t>
+      </w:r>
+      <w:r>
+        <w:rPr>
+          <w:rStyle w:val="hljs-keyword"/>
+          <w:rFonts w:ascii="inherit" w:hAnsi="inherit"/>
+          <w:bdr w:val="none" w:sz="0" w:space="0" w:color="auto" w:frame="1"/>
+        </w:rPr>
+        <w:t>using</w:t>
+      </w:r>
+      <w:r>
+        <w:rPr>
+          <w:rStyle w:val="HTMLCode"/>
+          <w:rFonts w:ascii="inherit" w:hAnsi="inherit"/>
+          <w:bdr w:val="none" w:sz="0" w:space="0" w:color="auto" w:frame="1"/>
+        </w:rPr>
+        <w:t xml:space="preserve"> (</w:t>
+      </w:r>
+      <w:r>
+        <w:rPr>
+          <w:rStyle w:val="hljs-keyword"/>
+          <w:rFonts w:ascii="inherit" w:hAnsi="inherit"/>
+          <w:bdr w:val="none" w:sz="0" w:space="0" w:color="auto" w:frame="1"/>
+        </w:rPr>
+        <w:t>var</w:t>
+      </w:r>
+      <w:r>
+        <w:rPr>
+          <w:rStyle w:val="HTMLCode"/>
+          <w:rFonts w:ascii="inherit" w:hAnsi="inherit"/>
+          <w:bdr w:val="none" w:sz="0" w:space="0" w:color="auto" w:frame="1"/>
+        </w:rPr>
+        <w:t xml:space="preserve"> db = </w:t>
+      </w:r>
+      <w:r>
+        <w:rPr>
+          <w:rStyle w:val="hljs-keyword"/>
+          <w:rFonts w:ascii="inherit" w:hAnsi="inherit"/>
+          <w:bdr w:val="none" w:sz="0" w:space="0" w:color="auto" w:frame="1"/>
+        </w:rPr>
+        <w:t>new</w:t>
+      </w:r>
+      <w:r>
+        <w:rPr>
+          <w:rStyle w:val="HTMLCode"/>
+          <w:rFonts w:ascii="inherit" w:hAnsi="inherit"/>
+          <w:bdr w:val="none" w:sz="0" w:space="0" w:color="auto" w:frame="1"/>
+        </w:rPr>
+        <w:t xml:space="preserve"> MyEfContextName())</w:t>
+      </w:r>
+    </w:p>
+    <w:p>
+      <w:pPr>
+        <w:pStyle w:val="HTMLPreformatted"/>
+        <w:textAlignment w:val="baseline"/>
+        <w:rPr>
+          <w:rStyle w:val="HTMLCode"/>
+          <w:rFonts w:ascii="inherit" w:hAnsi="inherit"/>
+          <w:bdr w:val="none" w:sz="0" w:space="0" w:color="auto" w:frame="1"/>
+        </w:rPr>
+      </w:pPr>
+      <w:r>
+        <w:rPr>
+          <w:rStyle w:val="HTMLCode"/>
+          <w:rFonts w:ascii="inherit" w:hAnsi="inherit"/>
+          <w:bdr w:val="none" w:sz="0" w:space="0" w:color="auto" w:frame="1"/>
+        </w:rPr>
+        <w:t xml:space="preserve">    {</w:t>
+      </w:r>
+    </w:p>
+    <w:p>
+      <w:pPr>
+        <w:pStyle w:val="HTMLPreformatted"/>
+        <w:textAlignment w:val="baseline"/>
+        <w:rPr>
+          <w:rStyle w:val="HTMLCode"/>
+          <w:rFonts w:ascii="inherit" w:hAnsi="inherit"/>
+          <w:bdr w:val="none" w:sz="0" w:space="0" w:color="auto" w:frame="1"/>
+        </w:rPr>
+      </w:pPr>
+      <w:r>
+        <w:rPr>
+          <w:rStyle w:val="HTMLCode"/>
+          <w:rFonts w:ascii="inherit" w:hAnsi="inherit"/>
+          <w:bdr w:val="none" w:sz="0" w:space="0" w:color="auto" w:frame="1"/>
+        </w:rPr>
+        <w:t xml:space="preserve">        db.Users.Attach(user);</w:t>
+      </w:r>
+    </w:p>
+    <w:p>
+      <w:pPr>
+        <w:pStyle w:val="HTMLPreformatted"/>
+        <w:textAlignment w:val="baseline"/>
+        <w:rPr>
+          <w:rStyle w:val="HTMLCode"/>
+          <w:rFonts w:ascii="inherit" w:hAnsi="inherit"/>
+          <w:bdr w:val="none" w:sz="0" w:space="0" w:color="auto" w:frame="1"/>
+        </w:rPr>
+      </w:pPr>
+      <w:r>
+        <w:rPr>
+          <w:rStyle w:val="HTMLCode"/>
+          <w:rFonts w:ascii="inherit" w:hAnsi="inherit"/>
+          <w:bdr w:val="none" w:sz="0" w:space="0" w:color="auto" w:frame="1"/>
+        </w:rPr>
+        <w:t xml:space="preserve">        db.Entry(user).Property(x =&gt; x.Password).IsModified = </w:t>
+      </w:r>
+      <w:r>
+        <w:rPr>
+          <w:rStyle w:val="hljs-literal"/>
+          <w:rFonts w:ascii="inherit" w:hAnsi="inherit"/>
+          <w:bdr w:val="none" w:sz="0" w:space="0" w:color="auto" w:frame="1"/>
+        </w:rPr>
+        <w:t>true</w:t>
+      </w:r>
+      <w:r>
+        <w:rPr>
+          <w:rStyle w:val="HTMLCode"/>
+          <w:rFonts w:ascii="inherit" w:hAnsi="inherit"/>
+          <w:bdr w:val="none" w:sz="0" w:space="0" w:color="auto" w:frame="1"/>
+        </w:rPr>
+        <w:t>;</w:t>
+      </w:r>
+    </w:p>
+    <w:p>
+      <w:pPr>
+        <w:pStyle w:val="HTMLPreformatted"/>
+        <w:textAlignment w:val="baseline"/>
+        <w:rPr>
+          <w:rStyle w:val="HTMLCode"/>
+          <w:rFonts w:ascii="inherit" w:hAnsi="inherit"/>
+          <w:bdr w:val="none" w:sz="0" w:space="0" w:color="auto" w:frame="1"/>
+        </w:rPr>
+      </w:pPr>
+      <w:r>
+        <w:rPr>
+          <w:rStyle w:val="HTMLCode"/>
+          <w:rFonts w:ascii="inherit" w:hAnsi="inherit"/>
+          <w:bdr w:val="none" w:sz="0" w:space="0" w:color="auto" w:frame="1"/>
+        </w:rPr>
+        <w:t xml:space="preserve">        db.SaveChanges();</w:t>
+      </w:r>
+    </w:p>
+    <w:p>
+      <w:pPr>
+        <w:pStyle w:val="HTMLPreformatted"/>
+        <w:textAlignment w:val="baseline"/>
+        <w:rPr>
+          <w:rStyle w:val="HTMLCode"/>
+          <w:rFonts w:ascii="inherit" w:hAnsi="inherit"/>
+          <w:bdr w:val="none" w:sz="0" w:space="0" w:color="auto" w:frame="1"/>
+        </w:rPr>
+      </w:pPr>
+      <w:r>
+        <w:rPr>
+          <w:rStyle w:val="HTMLCode"/>
+          <w:rFonts w:ascii="inherit" w:hAnsi="inherit"/>
+          <w:bdr w:val="none" w:sz="0" w:space="0" w:color="auto" w:frame="1"/>
+        </w:rPr>
+        <w:t xml:space="preserve">    }</w:t>
+      </w:r>
+    </w:p>
+    <w:p>
+      <w:pPr>
+        <w:pStyle w:val="HTMLPreformatted"/>
+        <w:textAlignment w:val="baseline"/>
+        <w:rPr>
+          <w:rFonts w:ascii="var(--ff-mono)" w:hAnsi="var(--ff-mono)"/>
+        </w:rPr>
+      </w:pPr>
+      <w:r>
+        <w:rPr>
+          <w:rStyle w:val="HTMLCode"/>
+          <w:rFonts w:ascii="inherit" w:hAnsi="inherit"/>
+          <w:bdr w:val="none" w:sz="0" w:space="0" w:color="auto" w:frame="1"/>
+        </w:rPr>
+        <w:t>}</w:t>
+      </w:r>
+    </w:p>
+    <w:p>
+      <w:pPr>
+        <w:ind w:firstLine="0"/>
+      </w:pPr>
+      <w:hyperlink r:id="rId21" w:history="1">
+        <w:r>
+          <w:rPr>
+            <w:rStyle w:val="Hyperlink"/>
+          </w:rPr>
+          <w:t>https://stackoverflow.com/a/12413549/12103121</w:t>
+        </w:r>
+      </w:hyperlink>
+    </w:p>
+    <w:p>
+      <w:pPr>
+        <w:pStyle w:val="HTMLPreformatted"/>
+        <w:textAlignment w:val="baseline"/>
+        <w:rPr>
+          <w:rStyle w:val="HTMLCode"/>
+          <w:rFonts w:ascii="inherit" w:hAnsi="inherit"/>
+          <w:sz w:val="18"/>
+          <w:szCs w:val="18"/>
+          <w:bdr w:val="none" w:sz="0" w:space="0" w:color="auto" w:frame="1"/>
+        </w:rPr>
+      </w:pPr>
+      <w:r>
+        <w:rPr>
+          <w:rStyle w:val="HTMLCode"/>
+          <w:rFonts w:ascii="inherit" w:hAnsi="inherit"/>
+          <w:sz w:val="18"/>
+          <w:szCs w:val="18"/>
+          <w:bdr w:val="none" w:sz="0" w:space="0" w:color="auto" w:frame="1"/>
+        </w:rPr>
+        <w:t xml:space="preserve">MyDataContext ctx </w:t>
+      </w:r>
+      <w:r>
+        <w:rPr>
+          <w:rStyle w:val="hljs-operator"/>
+          <w:rFonts w:ascii="inherit" w:hAnsi="inherit"/>
+          <w:sz w:val="18"/>
+          <w:szCs w:val="18"/>
+          <w:bdr w:val="none" w:sz="0" w:space="0" w:color="auto" w:frame="1"/>
+        </w:rPr>
+        <w:t>=</w:t>
+      </w:r>
+      <w:r>
+        <w:rPr>
+          <w:rStyle w:val="HTMLCode"/>
+          <w:rFonts w:ascii="inherit" w:hAnsi="inherit"/>
+          <w:sz w:val="18"/>
+          <w:szCs w:val="18"/>
+          <w:bdr w:val="none" w:sz="0" w:space="0" w:color="auto" w:frame="1"/>
+        </w:rPr>
+        <w:t xml:space="preserve"> </w:t>
+      </w:r>
+      <w:r>
+        <w:rPr>
+          <w:rStyle w:val="hljs-keyword"/>
+          <w:rFonts w:ascii="inherit" w:hAnsi="inherit"/>
+          <w:sz w:val="18"/>
+          <w:szCs w:val="18"/>
+          <w:bdr w:val="none" w:sz="0" w:space="0" w:color="auto" w:frame="1"/>
+        </w:rPr>
+        <w:t>new</w:t>
+      </w:r>
+      <w:r>
+        <w:rPr>
+          <w:rStyle w:val="HTMLCode"/>
+          <w:rFonts w:ascii="inherit" w:hAnsi="inherit"/>
+          <w:sz w:val="18"/>
+          <w:szCs w:val="18"/>
+          <w:bdr w:val="none" w:sz="0" w:space="0" w:color="auto" w:frame="1"/>
+        </w:rPr>
+        <w:t xml:space="preserve"> MyDataContext();</w:t>
+      </w:r>
+    </w:p>
+    <w:p>
+      <w:pPr>
+        <w:pStyle w:val="HTMLPreformatted"/>
+        <w:textAlignment w:val="baseline"/>
+        <w:rPr>
+          <w:rStyle w:val="HTMLCode"/>
+          <w:rFonts w:ascii="inherit" w:hAnsi="inherit"/>
+          <w:sz w:val="18"/>
+          <w:szCs w:val="18"/>
+          <w:bdr w:val="none" w:sz="0" w:space="0" w:color="auto" w:frame="1"/>
+        </w:rPr>
+      </w:pPr>
+    </w:p>
+    <w:p>
+      <w:pPr>
+        <w:pStyle w:val="HTMLPreformatted"/>
+        <w:textAlignment w:val="baseline"/>
+        <w:rPr>
+          <w:rStyle w:val="HTMLCode"/>
+          <w:rFonts w:ascii="inherit" w:hAnsi="inherit"/>
+          <w:sz w:val="18"/>
+          <w:szCs w:val="18"/>
+          <w:bdr w:val="none" w:sz="0" w:space="0" w:color="auto" w:frame="1"/>
+        </w:rPr>
+      </w:pPr>
+      <w:r>
+        <w:rPr>
+          <w:rStyle w:val="hljs-operator"/>
+          <w:rFonts w:ascii="inherit" w:hAnsi="inherit"/>
+          <w:sz w:val="18"/>
+          <w:szCs w:val="18"/>
+          <w:bdr w:val="none" w:sz="0" w:space="0" w:color="auto" w:frame="1"/>
+        </w:rPr>
+        <w:t>//</w:t>
+      </w:r>
+      <w:r>
+        <w:rPr>
+          <w:rStyle w:val="HTMLCode"/>
+          <w:rFonts w:ascii="inherit" w:hAnsi="inherit"/>
+          <w:sz w:val="18"/>
+          <w:szCs w:val="18"/>
+          <w:bdr w:val="none" w:sz="0" w:space="0" w:color="auto" w:frame="1"/>
+        </w:rPr>
+        <w:t xml:space="preserve"> </w:t>
+      </w:r>
+      <w:r>
+        <w:rPr>
+          <w:rStyle w:val="hljs-keyword"/>
+          <w:rFonts w:ascii="inherit" w:hAnsi="inherit"/>
+          <w:sz w:val="18"/>
+          <w:szCs w:val="18"/>
+          <w:bdr w:val="none" w:sz="0" w:space="0" w:color="auto" w:frame="1"/>
+        </w:rPr>
+        <w:t>FIRST</w:t>
+      </w:r>
+      <w:r>
+        <w:rPr>
+          <w:rStyle w:val="HTMLCode"/>
+          <w:rFonts w:ascii="inherit" w:hAnsi="inherit"/>
+          <w:sz w:val="18"/>
+          <w:szCs w:val="18"/>
+          <w:bdr w:val="none" w:sz="0" w:space="0" w:color="auto" w:frame="1"/>
+        </w:rPr>
+        <w:t xml:space="preserve"> </w:t>
+      </w:r>
+      <w:r>
+        <w:rPr>
+          <w:rStyle w:val="hljs-keyword"/>
+          <w:rFonts w:ascii="inherit" w:hAnsi="inherit"/>
+          <w:sz w:val="18"/>
+          <w:szCs w:val="18"/>
+          <w:bdr w:val="none" w:sz="0" w:space="0" w:color="auto" w:frame="1"/>
+        </w:rPr>
+        <w:t>create</w:t>
+      </w:r>
+      <w:r>
+        <w:rPr>
+          <w:rStyle w:val="HTMLCode"/>
+          <w:rFonts w:ascii="inherit" w:hAnsi="inherit"/>
+          <w:sz w:val="18"/>
+          <w:szCs w:val="18"/>
+          <w:bdr w:val="none" w:sz="0" w:space="0" w:color="auto" w:frame="1"/>
+        </w:rPr>
+        <w:t xml:space="preserve"> a blank object</w:t>
+      </w:r>
+    </w:p>
+    <w:p>
+      <w:pPr>
+        <w:pStyle w:val="HTMLPreformatted"/>
+        <w:textAlignment w:val="baseline"/>
+        <w:rPr>
+          <w:rStyle w:val="HTMLCode"/>
+          <w:rFonts w:ascii="inherit" w:hAnsi="inherit"/>
+          <w:sz w:val="18"/>
+          <w:szCs w:val="18"/>
+          <w:bdr w:val="none" w:sz="0" w:space="0" w:color="auto" w:frame="1"/>
+        </w:rPr>
+      </w:pPr>
+      <w:r>
+        <w:rPr>
+          <w:rStyle w:val="HTMLCode"/>
+          <w:rFonts w:ascii="inherit" w:hAnsi="inherit"/>
+          <w:sz w:val="18"/>
+          <w:szCs w:val="18"/>
+          <w:bdr w:val="none" w:sz="0" w:space="0" w:color="auto" w:frame="1"/>
+        </w:rPr>
+        <w:t xml:space="preserve">Thing thing </w:t>
+      </w:r>
+      <w:r>
+        <w:rPr>
+          <w:rStyle w:val="hljs-operator"/>
+          <w:rFonts w:ascii="inherit" w:hAnsi="inherit"/>
+          <w:sz w:val="18"/>
+          <w:szCs w:val="18"/>
+          <w:bdr w:val="none" w:sz="0" w:space="0" w:color="auto" w:frame="1"/>
+        </w:rPr>
+        <w:t>=</w:t>
+      </w:r>
+      <w:r>
+        <w:rPr>
+          <w:rStyle w:val="HTMLCode"/>
+          <w:rFonts w:ascii="inherit" w:hAnsi="inherit"/>
+          <w:sz w:val="18"/>
+          <w:szCs w:val="18"/>
+          <w:bdr w:val="none" w:sz="0" w:space="0" w:color="auto" w:frame="1"/>
+        </w:rPr>
+        <w:t xml:space="preserve"> ctx.Things.Create();</w:t>
+      </w:r>
+    </w:p>
+    <w:p>
+      <w:pPr>
+        <w:pStyle w:val="HTMLPreformatted"/>
+        <w:textAlignment w:val="baseline"/>
+        <w:rPr>
+          <w:rStyle w:val="HTMLCode"/>
+          <w:rFonts w:ascii="inherit" w:hAnsi="inherit"/>
+          <w:sz w:val="18"/>
+          <w:szCs w:val="18"/>
+          <w:bdr w:val="none" w:sz="0" w:space="0" w:color="auto" w:frame="1"/>
+        </w:rPr>
+      </w:pPr>
+    </w:p>
+    <w:p>
+      <w:pPr>
+        <w:pStyle w:val="HTMLPreformatted"/>
+        <w:textAlignment w:val="baseline"/>
+        <w:rPr>
+          <w:rStyle w:val="HTMLCode"/>
+          <w:rFonts w:ascii="inherit" w:hAnsi="inherit"/>
+          <w:sz w:val="18"/>
+          <w:szCs w:val="18"/>
+          <w:bdr w:val="none" w:sz="0" w:space="0" w:color="auto" w:frame="1"/>
+        </w:rPr>
+      </w:pPr>
+      <w:r>
+        <w:rPr>
+          <w:rStyle w:val="hljs-operator"/>
+          <w:rFonts w:ascii="inherit" w:hAnsi="inherit"/>
+          <w:sz w:val="18"/>
+          <w:szCs w:val="18"/>
+          <w:bdr w:val="none" w:sz="0" w:space="0" w:color="auto" w:frame="1"/>
+        </w:rPr>
+        <w:t>//</w:t>
+      </w:r>
+      <w:r>
+        <w:rPr>
+          <w:rStyle w:val="HTMLCode"/>
+          <w:rFonts w:ascii="inherit" w:hAnsi="inherit"/>
+          <w:sz w:val="18"/>
+          <w:szCs w:val="18"/>
+          <w:bdr w:val="none" w:sz="0" w:space="0" w:color="auto" w:frame="1"/>
+        </w:rPr>
+        <w:t xml:space="preserve"> </w:t>
+      </w:r>
+      <w:r>
+        <w:rPr>
+          <w:rStyle w:val="hljs-keyword"/>
+          <w:rFonts w:ascii="inherit" w:hAnsi="inherit"/>
+          <w:sz w:val="18"/>
+          <w:szCs w:val="18"/>
+          <w:bdr w:val="none" w:sz="0" w:space="0" w:color="auto" w:frame="1"/>
+        </w:rPr>
+        <w:t>SECOND</w:t>
+      </w:r>
+      <w:r>
+        <w:rPr>
+          <w:rStyle w:val="HTMLCode"/>
+          <w:rFonts w:ascii="inherit" w:hAnsi="inherit"/>
+          <w:sz w:val="18"/>
+          <w:szCs w:val="18"/>
+          <w:bdr w:val="none" w:sz="0" w:space="0" w:color="auto" w:frame="1"/>
+        </w:rPr>
+        <w:t xml:space="preserve"> </w:t>
+      </w:r>
+      <w:r>
+        <w:rPr>
+          <w:rStyle w:val="hljs-keyword"/>
+          <w:rFonts w:ascii="inherit" w:hAnsi="inherit"/>
+          <w:sz w:val="18"/>
+          <w:szCs w:val="18"/>
+          <w:bdr w:val="none" w:sz="0" w:space="0" w:color="auto" w:frame="1"/>
+        </w:rPr>
+        <w:t>set</w:t>
+      </w:r>
+      <w:r>
+        <w:rPr>
+          <w:rStyle w:val="HTMLCode"/>
+          <w:rFonts w:ascii="inherit" w:hAnsi="inherit"/>
+          <w:sz w:val="18"/>
+          <w:szCs w:val="18"/>
+          <w:bdr w:val="none" w:sz="0" w:space="0" w:color="auto" w:frame="1"/>
+        </w:rPr>
+        <w:t xml:space="preserve"> the ID</w:t>
+      </w:r>
+    </w:p>
+    <w:p>
+      <w:pPr>
+        <w:pStyle w:val="HTMLPreformatted"/>
+        <w:textAlignment w:val="baseline"/>
+        <w:rPr>
+          <w:rStyle w:val="HTMLCode"/>
+          <w:rFonts w:ascii="inherit" w:hAnsi="inherit"/>
+          <w:sz w:val="18"/>
+          <w:szCs w:val="18"/>
+          <w:bdr w:val="none" w:sz="0" w:space="0" w:color="auto" w:frame="1"/>
+        </w:rPr>
+      </w:pPr>
+      <w:r>
+        <w:rPr>
+          <w:rStyle w:val="HTMLCode"/>
+          <w:rFonts w:ascii="inherit" w:hAnsi="inherit"/>
+          <w:sz w:val="18"/>
+          <w:szCs w:val="18"/>
+          <w:bdr w:val="none" w:sz="0" w:space="0" w:color="auto" w:frame="1"/>
+        </w:rPr>
+        <w:t xml:space="preserve">thing.Id </w:t>
+      </w:r>
+      <w:r>
+        <w:rPr>
+          <w:rStyle w:val="hljs-operator"/>
+          <w:rFonts w:ascii="inherit" w:hAnsi="inherit"/>
+          <w:sz w:val="18"/>
+          <w:szCs w:val="18"/>
+          <w:bdr w:val="none" w:sz="0" w:space="0" w:color="auto" w:frame="1"/>
+        </w:rPr>
+        <w:t>=</w:t>
+      </w:r>
+      <w:r>
+        <w:rPr>
+          <w:rStyle w:val="HTMLCode"/>
+          <w:rFonts w:ascii="inherit" w:hAnsi="inherit"/>
+          <w:sz w:val="18"/>
+          <w:szCs w:val="18"/>
+          <w:bdr w:val="none" w:sz="0" w:space="0" w:color="auto" w:frame="1"/>
+        </w:rPr>
+        <w:t xml:space="preserve"> id;</w:t>
+      </w:r>
+    </w:p>
+    <w:p>
+      <w:pPr>
+        <w:pStyle w:val="HTMLPreformatted"/>
+        <w:textAlignment w:val="baseline"/>
+        <w:rPr>
+          <w:rStyle w:val="HTMLCode"/>
+          <w:rFonts w:ascii="inherit" w:hAnsi="inherit"/>
+          <w:sz w:val="18"/>
+          <w:szCs w:val="18"/>
+          <w:bdr w:val="none" w:sz="0" w:space="0" w:color="auto" w:frame="1"/>
+        </w:rPr>
+      </w:pPr>
+    </w:p>
+    <w:p>
+      <w:pPr>
+        <w:pStyle w:val="HTMLPreformatted"/>
+        <w:textAlignment w:val="baseline"/>
+        <w:rPr>
+          <w:rStyle w:val="HTMLCode"/>
+          <w:rFonts w:ascii="inherit" w:hAnsi="inherit"/>
+          <w:sz w:val="18"/>
+          <w:szCs w:val="18"/>
+          <w:bdr w:val="none" w:sz="0" w:space="0" w:color="auto" w:frame="1"/>
+        </w:rPr>
+      </w:pPr>
+      <w:r>
+        <w:rPr>
+          <w:rStyle w:val="hljs-operator"/>
+          <w:rFonts w:ascii="inherit" w:hAnsi="inherit"/>
+          <w:sz w:val="18"/>
+          <w:szCs w:val="18"/>
+          <w:bdr w:val="none" w:sz="0" w:space="0" w:color="auto" w:frame="1"/>
+        </w:rPr>
+        <w:t>//</w:t>
+      </w:r>
+      <w:r>
+        <w:rPr>
+          <w:rStyle w:val="HTMLCode"/>
+          <w:rFonts w:ascii="inherit" w:hAnsi="inherit"/>
+          <w:sz w:val="18"/>
+          <w:szCs w:val="18"/>
+          <w:bdr w:val="none" w:sz="0" w:space="0" w:color="auto" w:frame="1"/>
+        </w:rPr>
+        <w:t xml:space="preserve"> THIRD attach the thing (id </w:t>
+      </w:r>
+      <w:r>
+        <w:rPr>
+          <w:rStyle w:val="hljs-keyword"/>
+          <w:rFonts w:ascii="inherit" w:hAnsi="inherit"/>
+          <w:sz w:val="18"/>
+          <w:szCs w:val="18"/>
+          <w:bdr w:val="none" w:sz="0" w:space="0" w:color="auto" w:frame="1"/>
+        </w:rPr>
+        <w:t>is</w:t>
+      </w:r>
+      <w:r>
+        <w:rPr>
+          <w:rStyle w:val="HTMLCode"/>
+          <w:rFonts w:ascii="inherit" w:hAnsi="inherit"/>
+          <w:sz w:val="18"/>
+          <w:szCs w:val="18"/>
+          <w:bdr w:val="none" w:sz="0" w:space="0" w:color="auto" w:frame="1"/>
+        </w:rPr>
+        <w:t xml:space="preserve"> </w:t>
+      </w:r>
+      <w:r>
+        <w:rPr>
+          <w:rStyle w:val="hljs-keyword"/>
+          <w:rFonts w:ascii="inherit" w:hAnsi="inherit"/>
+          <w:sz w:val="18"/>
+          <w:szCs w:val="18"/>
+          <w:bdr w:val="none" w:sz="0" w:space="0" w:color="auto" w:frame="1"/>
+        </w:rPr>
+        <w:t>not</w:t>
+      </w:r>
+      <w:r>
+        <w:rPr>
+          <w:rStyle w:val="HTMLCode"/>
+          <w:rFonts w:ascii="inherit" w:hAnsi="inherit"/>
+          <w:sz w:val="18"/>
+          <w:szCs w:val="18"/>
+          <w:bdr w:val="none" w:sz="0" w:space="0" w:color="auto" w:frame="1"/>
+        </w:rPr>
+        <w:t xml:space="preserve"> marked </w:t>
+      </w:r>
+      <w:r>
+        <w:rPr>
+          <w:rStyle w:val="hljs-keyword"/>
+          <w:rFonts w:ascii="inherit" w:hAnsi="inherit"/>
+          <w:sz w:val="18"/>
+          <w:szCs w:val="18"/>
+          <w:bdr w:val="none" w:sz="0" w:space="0" w:color="auto" w:frame="1"/>
+        </w:rPr>
+        <w:t>as</w:t>
+      </w:r>
+      <w:r>
+        <w:rPr>
+          <w:rStyle w:val="HTMLCode"/>
+          <w:rFonts w:ascii="inherit" w:hAnsi="inherit"/>
+          <w:sz w:val="18"/>
+          <w:szCs w:val="18"/>
+          <w:bdr w:val="none" w:sz="0" w:space="0" w:color="auto" w:frame="1"/>
+        </w:rPr>
+        <w:t xml:space="preserve"> modified)</w:t>
+      </w:r>
+    </w:p>
+    <w:p>
+      <w:pPr>
+        <w:pStyle w:val="HTMLPreformatted"/>
+        <w:textAlignment w:val="baseline"/>
+        <w:rPr>
+          <w:rStyle w:val="HTMLCode"/>
+          <w:rFonts w:ascii="inherit" w:hAnsi="inherit"/>
+          <w:sz w:val="18"/>
+          <w:szCs w:val="18"/>
+          <w:bdr w:val="none" w:sz="0" w:space="0" w:color="auto" w:frame="1"/>
+        </w:rPr>
+      </w:pPr>
+      <w:r>
+        <w:rPr>
+          <w:rStyle w:val="HTMLCode"/>
+          <w:rFonts w:ascii="inherit" w:hAnsi="inherit"/>
+          <w:sz w:val="18"/>
+          <w:szCs w:val="18"/>
+          <w:bdr w:val="none" w:sz="0" w:space="0" w:color="auto" w:frame="1"/>
+        </w:rPr>
+        <w:t xml:space="preserve">db.Things.Attach(thing); </w:t>
+      </w:r>
+    </w:p>
+    <w:p>
+      <w:pPr>
+        <w:pStyle w:val="HTMLPreformatted"/>
+        <w:textAlignment w:val="baseline"/>
+        <w:rPr>
+          <w:rStyle w:val="HTMLCode"/>
+          <w:rFonts w:ascii="inherit" w:hAnsi="inherit"/>
+          <w:sz w:val="18"/>
+          <w:szCs w:val="18"/>
+          <w:bdr w:val="none" w:sz="0" w:space="0" w:color="auto" w:frame="1"/>
+        </w:rPr>
+      </w:pPr>
+    </w:p>
+    <w:p>
+      <w:pPr>
+        <w:pStyle w:val="HTMLPreformatted"/>
+        <w:textAlignment w:val="baseline"/>
+        <w:rPr>
+          <w:rStyle w:val="HTMLCode"/>
+          <w:rFonts w:ascii="inherit" w:hAnsi="inherit"/>
+          <w:sz w:val="18"/>
+          <w:szCs w:val="18"/>
+          <w:bdr w:val="none" w:sz="0" w:space="0" w:color="auto" w:frame="1"/>
+        </w:rPr>
+      </w:pPr>
+      <w:r>
+        <w:rPr>
+          <w:rStyle w:val="hljs-operator"/>
+          <w:rFonts w:ascii="inherit" w:hAnsi="inherit"/>
+          <w:sz w:val="18"/>
+          <w:szCs w:val="18"/>
+          <w:bdr w:val="none" w:sz="0" w:space="0" w:color="auto" w:frame="1"/>
+        </w:rPr>
+        <w:t>//</w:t>
+      </w:r>
+      <w:r>
+        <w:rPr>
+          <w:rStyle w:val="HTMLCode"/>
+          <w:rFonts w:ascii="inherit" w:hAnsi="inherit"/>
+          <w:sz w:val="18"/>
+          <w:szCs w:val="18"/>
+          <w:bdr w:val="none" w:sz="0" w:space="0" w:color="auto" w:frame="1"/>
+        </w:rPr>
+        <w:t xml:space="preserve"> FOURTH </w:t>
+      </w:r>
+      <w:r>
+        <w:rPr>
+          <w:rStyle w:val="hljs-keyword"/>
+          <w:rFonts w:ascii="inherit" w:hAnsi="inherit"/>
+          <w:sz w:val="18"/>
+          <w:szCs w:val="18"/>
+          <w:bdr w:val="none" w:sz="0" w:space="0" w:color="auto" w:frame="1"/>
+        </w:rPr>
+        <w:t>set</w:t>
+      </w:r>
+      <w:r>
+        <w:rPr>
+          <w:rStyle w:val="HTMLCode"/>
+          <w:rFonts w:ascii="inherit" w:hAnsi="inherit"/>
+          <w:sz w:val="18"/>
+          <w:szCs w:val="18"/>
+          <w:bdr w:val="none" w:sz="0" w:space="0" w:color="auto" w:frame="1"/>
+        </w:rPr>
+        <w:t xml:space="preserve"> the fields you want updated.</w:t>
+      </w:r>
+    </w:p>
+    <w:p>
+      <w:pPr>
+        <w:pStyle w:val="HTMLPreformatted"/>
+        <w:textAlignment w:val="baseline"/>
+        <w:rPr>
+          <w:rStyle w:val="HTMLCode"/>
+          <w:rFonts w:ascii="inherit" w:hAnsi="inherit"/>
+          <w:sz w:val="18"/>
+          <w:szCs w:val="18"/>
+          <w:bdr w:val="none" w:sz="0" w:space="0" w:color="auto" w:frame="1"/>
+        </w:rPr>
+      </w:pPr>
+      <w:r>
+        <w:rPr>
+          <w:rStyle w:val="HTMLCode"/>
+          <w:rFonts w:ascii="inherit" w:hAnsi="inherit"/>
+          <w:sz w:val="18"/>
+          <w:szCs w:val="18"/>
+          <w:bdr w:val="none" w:sz="0" w:space="0" w:color="auto" w:frame="1"/>
+        </w:rPr>
+        <w:t xml:space="preserve">thing.OtherStuff </w:t>
+      </w:r>
+      <w:r>
+        <w:rPr>
+          <w:rStyle w:val="hljs-operator"/>
+          <w:rFonts w:ascii="inherit" w:hAnsi="inherit"/>
+          <w:sz w:val="18"/>
+          <w:szCs w:val="18"/>
+          <w:bdr w:val="none" w:sz="0" w:space="0" w:color="auto" w:frame="1"/>
+        </w:rPr>
+        <w:t>=</w:t>
+      </w:r>
+      <w:r>
+        <w:rPr>
+          <w:rStyle w:val="HTMLCode"/>
+          <w:rFonts w:ascii="inherit" w:hAnsi="inherit"/>
+          <w:sz w:val="18"/>
+          <w:szCs w:val="18"/>
+          <w:bdr w:val="none" w:sz="0" w:space="0" w:color="auto" w:frame="1"/>
+        </w:rPr>
+        <w:t xml:space="preserve"> "only want this field updated.";</w:t>
+      </w:r>
+    </w:p>
+    <w:p>
+      <w:pPr>
+        <w:pStyle w:val="HTMLPreformatted"/>
+        <w:textAlignment w:val="baseline"/>
+        <w:rPr>
+          <w:rStyle w:val="HTMLCode"/>
+          <w:rFonts w:ascii="inherit" w:hAnsi="inherit"/>
+          <w:sz w:val="18"/>
+          <w:szCs w:val="18"/>
+          <w:bdr w:val="none" w:sz="0" w:space="0" w:color="auto" w:frame="1"/>
+        </w:rPr>
+      </w:pPr>
+    </w:p>
+    <w:p>
+      <w:pPr>
+        <w:pStyle w:val="HTMLPreformatted"/>
+        <w:textAlignment w:val="baseline"/>
+        <w:rPr>
+          <w:rStyle w:val="HTMLCode"/>
+          <w:rFonts w:ascii="inherit" w:hAnsi="inherit"/>
+          <w:sz w:val="18"/>
+          <w:szCs w:val="18"/>
+          <w:bdr w:val="none" w:sz="0" w:space="0" w:color="auto" w:frame="1"/>
+        </w:rPr>
+      </w:pPr>
+      <w:r>
+        <w:rPr>
+          <w:rStyle w:val="hljs-operator"/>
+          <w:rFonts w:ascii="inherit" w:hAnsi="inherit"/>
+          <w:sz w:val="18"/>
+          <w:szCs w:val="18"/>
+          <w:bdr w:val="none" w:sz="0" w:space="0" w:color="auto" w:frame="1"/>
+        </w:rPr>
+        <w:t>//</w:t>
+      </w:r>
+      <w:r>
+        <w:rPr>
+          <w:rStyle w:val="HTMLCode"/>
+          <w:rFonts w:ascii="inherit" w:hAnsi="inherit"/>
+          <w:sz w:val="18"/>
+          <w:szCs w:val="18"/>
+          <w:bdr w:val="none" w:sz="0" w:space="0" w:color="auto" w:frame="1"/>
+        </w:rPr>
+        <w:t xml:space="preserve"> FIFTH save that thing</w:t>
+      </w:r>
+    </w:p>
+    <w:p>
+      <w:pPr>
+        <w:pStyle w:val="HTMLPreformatted"/>
+        <w:textAlignment w:val="baseline"/>
+        <w:rPr>
+          <w:rFonts w:ascii="var(--ff-mono)" w:hAnsi="var(--ff-mono)"/>
+          <w:sz w:val="18"/>
+          <w:szCs w:val="18"/>
+        </w:rPr>
+      </w:pPr>
+      <w:r>
+        <w:rPr>
+          <w:rStyle w:val="HTMLCode"/>
+          <w:rFonts w:ascii="inherit" w:hAnsi="inherit"/>
+          <w:sz w:val="18"/>
+          <w:szCs w:val="18"/>
+          <w:bdr w:val="none" w:sz="0" w:space="0" w:color="auto" w:frame="1"/>
+        </w:rPr>
+        <w:t>db.SaveChanges();</w:t>
+      </w:r>
+    </w:p>
+    <w:p>
+      <w:pPr>
+        <w:ind w:firstLine="0"/>
+      </w:pPr>
+      <w:r>
+        <w:lastRenderedPageBreak/>
+        <w:t>Attach() dùng để tìm user theo userId. Sau đó là những câu lệnh cần thực hiện để cập nhật giá trị mới cho cột. Cuối cùng là SaveChanges() xuống db.</w:t>
+      </w:r>
+    </w:p>
+    <w:p>
+      <w:pPr>
+        <w:ind w:firstLine="0"/>
+      </w:pPr>
+    </w:p>
+    <w:p>
+      <w:pPr>
+        <w:ind w:firstLine="0"/>
+      </w:pPr>
+      <w:r>
+        <w:t>*other way: using Update</w:t>
+      </w:r>
+    </w:p>
+    <w:p>
+      <w:pPr>
+        <w:ind w:firstLine="0"/>
+      </w:pPr>
+      <w:hyperlink r:id="rId22" w:history="1">
+        <w:r>
+          <w:rPr>
+            <w:rStyle w:val="Hyperlink"/>
+          </w:rPr>
+          <w:t>https://docs.microsoft.com/en-us/dotnet/api/microsoft.entityframeworkcore.dbcontext.update?view=efcore-5.0</w:t>
+        </w:r>
+      </w:hyperlink>
+    </w:p>
+    <w:p>
+      <w:pPr>
+        <w:ind w:firstLine="0"/>
+      </w:pPr>
+      <w:hyperlink r:id="rId23" w:history="1">
+        <w:r>
+          <w:rPr>
+            <w:rStyle w:val="Hyperlink"/>
+          </w:rPr>
+          <w:t>https://www.pragimtech.com/blog/blazor/put-in-asp.net-core-rest-api/</w:t>
+        </w:r>
+      </w:hyperlink>
+    </w:p>
+    <w:p>
+      <w:pPr>
+        <w:ind w:firstLine="0"/>
+        <w:rPr>
+          <w:rFonts w:ascii="Consolas" w:hAnsi="Consolas" w:cs="Consolas"/>
+          <w:sz w:val="19"/>
+          <w:szCs w:val="19"/>
+          <w:lang w:eastAsia="en-US" w:bidi="ar-SA"/>
+        </w:rPr>
+      </w:pPr>
+      <w:r>
+        <w:rPr>
+          <w:rFonts w:ascii="Consolas" w:hAnsi="Consolas" w:cs="Consolas"/>
+          <w:sz w:val="19"/>
+          <w:szCs w:val="19"/>
+          <w:lang w:eastAsia="en-US" w:bidi="ar-SA"/>
+        </w:rPr>
+        <w:t>_context.DonHang.Update(donhang);</w:t>
+      </w:r>
+    </w:p>
+    <w:p>
+      <w:pPr>
+        <w:ind w:firstLine="0"/>
+      </w:pPr>
+    </w:p>
+    <w:p>
+      <w:pPr>
+        <w:ind w:firstLine="0"/>
+      </w:pPr>
+    </w:p>
     <w:sectPr>
       <w:pgSz w:w="11906" w:h="16838"/>
       <w:pgMar w:top="1440" w:right="1440" w:bottom="1440" w:left="1440" w:header="720" w:footer="720" w:gutter="0"/>
@@ -2853,7 +3948,6 @@
     <w:basedOn w:val="Normal"/>
     <w:link w:val="HTMLPreformattedChar"/>
     <w:uiPriority w:val="99"/>
-    <w:semiHidden/>
     <w:unhideWhenUsed/>
     <w:rsid w:val="002F0270"/>
     <w:pPr>
@@ -2891,7 +3985,6 @@
     <w:basedOn w:val="DefaultParagraphFont"/>
     <w:link w:val="HTMLPreformatted"/>
     <w:uiPriority w:val="99"/>
-    <w:semiHidden/>
     <w:rsid w:val="002F0270"/>
     <w:rPr>
       <w:rFonts w:ascii="Courier New" w:hAnsi="Courier New" w:cs="Courier New"/>
@@ -2937,6 +4030,41 @@
     <w:name w:val="hljs-string"/>
     <w:basedOn w:val="DefaultParagraphFont"/>
     <w:rsid w:val="002F0270"/>
+  </w:style>
+  <w:style w:type="character" w:customStyle="1" w:styleId="hljs-function">
+    <w:name w:val="hljs-function"/>
+    <w:basedOn w:val="DefaultParagraphFont"/>
+    <w:rsid w:val="00B02FB5"/>
+  </w:style>
+  <w:style w:type="character" w:customStyle="1" w:styleId="hljs-keyword">
+    <w:name w:val="hljs-keyword"/>
+    <w:basedOn w:val="DefaultParagraphFont"/>
+    <w:rsid w:val="00B02FB5"/>
+  </w:style>
+  <w:style w:type="character" w:customStyle="1" w:styleId="hljs-title">
+    <w:name w:val="hljs-title"/>
+    <w:basedOn w:val="DefaultParagraphFont"/>
+    <w:rsid w:val="00B02FB5"/>
+  </w:style>
+  <w:style w:type="character" w:customStyle="1" w:styleId="hljs-params">
+    <w:name w:val="hljs-params"/>
+    <w:basedOn w:val="DefaultParagraphFont"/>
+    <w:rsid w:val="00B02FB5"/>
+  </w:style>
+  <w:style w:type="character" w:customStyle="1" w:styleId="hljs-builtin">
+    <w:name w:val="hljs-built_in"/>
+    <w:basedOn w:val="DefaultParagraphFont"/>
+    <w:rsid w:val="00B02FB5"/>
+  </w:style>
+  <w:style w:type="character" w:customStyle="1" w:styleId="hljs-literal">
+    <w:name w:val="hljs-literal"/>
+    <w:basedOn w:val="DefaultParagraphFont"/>
+    <w:rsid w:val="00B02FB5"/>
+  </w:style>
+  <w:style w:type="character" w:customStyle="1" w:styleId="hljs-operator">
+    <w:name w:val="hljs-operator"/>
+    <w:basedOn w:val="DefaultParagraphFont"/>
+    <w:rsid w:val="00BE5454"/>
   </w:style>
 </w:styles>
 </file>

</xml_diff>

<commit_message>
oke 5 api, rest 3 frontend
</commit_message>
<xml_diff>
--- a/guide/khoa.docx
+++ b/guide/khoa.docx
@@ -3,6 +3,9 @@
 <w:document xmlns:wpc="http://schemas.microsoft.com/office/word/2010/wordprocessingCanvas" xmlns:cx="http://schemas.microsoft.com/office/drawing/2014/chartex" xmlns:cx1="http://schemas.microsoft.com/office/drawing/2015/9/8/chartex" xmlns:cx2="http://schemas.microsoft.com/office/drawing/2015/10/21/chartex" xmlns:cx3="http://schemas.microsoft.com/office/drawing/2016/5/9/chartex" xmlns:cx4="http://schemas.microsoft.com/office/drawing/2016/5/10/chartex" xmlns:cx5="http://schemas.microsoft.com/office/drawing/2016/5/11/chartex" xmlns:cx6="http://schemas.microsoft.com/office/drawing/2016/5/12/chartex" xmlns:cx7="http://schemas.microsoft.com/office/drawing/2016/5/13/chartex" xmlns:cx8="http://schemas.microsoft.com/office/drawing/2016/5/14/chartex" xmlns:mc="http://schemas.openxmlformats.org/markup-compatibility/2006" xmlns:aink="http://schemas.microsoft.com/office/drawing/2016/ink" xmlns:am3d="http://schemas.microsoft.com/office/drawing/2017/model3d" xmlns:o="urn:schemas-microsoft-com:office:office" xmlns:r="http://schemas.openxmlformats.org/officeDocument/2006/relationships" xmlns:m="http://schemas.openxmlformats.org/officeDocument/2006/math" xmlns:v="urn:schemas-microsoft-com:vml" xmlns:wp14="http://schemas.microsoft.com/office/word/2010/wordprocessingDrawing" xmlns:wp="http://schemas.openxmlformats.org/drawingml/2006/wordprocessingDrawing" xmlns:w10="urn:schemas-microsoft-com:office:word" xmlns:w="http://schemas.openxmlformats.org/wordprocessingml/2006/main" xmlns:w14="http://schemas.microsoft.com/office/word/2010/wordml" xmlns:w15="http://schemas.microsoft.com/office/word/2012/wordml" xmlns:w16cex="http://schemas.microsoft.com/office/word/2018/wordml/cex" xmlns:w16cid="http://schemas.microsoft.com/office/word/2016/wordml/cid" xmlns:w16="http://schemas.microsoft.com/office/word/2018/wordml" xmlns:w16sdtdh="http://schemas.microsoft.com/office/word/2020/wordml/sdtdatahash" xmlns:w16se="http://schemas.microsoft.com/office/word/2015/wordml/symex" xmlns:wpg="http://schemas.microsoft.com/office/word/2010/wordprocessingGroup" xmlns:wpi="http://schemas.microsoft.com/office/word/2010/wordprocessingInk" xmlns:wne="http://schemas.microsoft.com/office/word/2006/wordml" xmlns:wps="http://schemas.microsoft.com/office/word/2010/wordprocessingShape" mc:Ignorable="w14 w15 w16se w16cid w16 w16cex w16sdtdh wp14">
   <w:body>
     <w:p>
+      <w:pPr>
+        <w:pStyle w:val="Heading2"/>
+      </w:pPr>
       <w:r>
         <w:t>I. Tìm đường đi ngắn nhất:</w:t>
       </w:r>
@@ -13,6 +16,9 @@
       </w:r>
     </w:p>
     <w:p>
+      <w:pPr>
+        <w:pStyle w:val="Heading3"/>
+      </w:pPr>
       <w:r>
         <w:t xml:space="preserve">1. Tạo Bing Map Key: </w:t>
       </w:r>
@@ -69,6 +75,9 @@
       </w:r>
     </w:p>
     <w:p>
+      <w:pPr>
+        <w:pStyle w:val="Heading3"/>
+      </w:pPr>
       <w:r>
         <w:t>2. Tạo website cơ bản với map</w:t>
       </w:r>
@@ -115,6 +124,9 @@
     </w:p>
     <w:p/>
     <w:p>
+      <w:pPr>
+        <w:pStyle w:val="Heading3"/>
+      </w:pPr>
       <w:r>
         <w:t>3. API with java</w:t>
       </w:r>
@@ -153,6 +165,9 @@
     </w:p>
     <w:p/>
     <w:p>
+      <w:pPr>
+        <w:pStyle w:val="Heading3"/>
+      </w:pPr>
       <w:r>
         <w:t>4. Cài gson để parse json ra cái mình cần</w:t>
       </w:r>
@@ -187,6 +202,9 @@
     <w:p/>
     <w:p/>
     <w:p>
+      <w:pPr>
+        <w:pStyle w:val="Heading2"/>
+      </w:pPr>
       <w:r>
         <w:t>II. Java Spring Boot</w:t>
       </w:r>
@@ -208,6 +226,9 @@
     </w:p>
     <w:p/>
     <w:p>
+      <w:pPr>
+        <w:pStyle w:val="Heading3"/>
+      </w:pPr>
       <w:r>
         <w:t>1. Tạo user mới trong SSMS</w:t>
       </w:r>
@@ -300,6 +321,7 @@
           <w:szCs w:val="20"/>
           <w:lang w:eastAsia="en-US" w:bidi="ar-SA"/>
         </w:rPr>
+        <w:lastRenderedPageBreak/>
         <w:t>spring.datasource.username=</w:t>
       </w:r>
       <w:r>
@@ -353,6 +375,9 @@
       </w:pPr>
     </w:p>
     <w:p>
+      <w:pPr>
+        <w:pStyle w:val="Heading3"/>
+      </w:pPr>
       <w:r>
         <w:t xml:space="preserve">2. Lỗi không chạy </w:t>
       </w:r>
@@ -453,6 +478,9 @@
     </w:p>
     <w:p/>
     <w:p>
+      <w:pPr>
+        <w:pStyle w:val="Heading3"/>
+      </w:pPr>
       <w:r>
         <w:t>3. Lỗi Cross-Origin Cors policy</w:t>
       </w:r>
@@ -496,6 +524,9 @@
       </w:r>
     </w:p>
     <w:p>
+      <w:pPr>
+        <w:pStyle w:val="Heading3"/>
+      </w:pPr>
       <w:r>
         <w:t>4. Lỗi đường dẫn tới thư viện</w:t>
       </w:r>
@@ -521,6 +552,9 @@
     <w:p/>
     <w:p/>
     <w:p>
+      <w:pPr>
+        <w:pStyle w:val="Heading2"/>
+      </w:pPr>
       <w:r>
         <w:t>III. Vuejs</w:t>
       </w:r>
@@ -751,11 +785,18 @@
     <w:p/>
     <w:p/>
     <w:p>
-      <w:r>
+      <w:pPr>
+        <w:pStyle w:val="Heading2"/>
+      </w:pPr>
+      <w:r>
+        <w:lastRenderedPageBreak/>
         <w:t>IV. .Net core</w:t>
       </w:r>
     </w:p>
     <w:p>
+      <w:pPr>
+        <w:pStyle w:val="Heading3"/>
+      </w:pPr>
       <w:r>
         <w:t>1. Auto generate models from existing database (database-fisrt).</w:t>
       </w:r>
@@ -772,12 +813,14 @@
     </w:p>
     <w:p>
       <w:r>
-        <w:lastRenderedPageBreak/>
         <w:t>--1.2 paste the statement: Scaffold-DbContext "Server=.;Database=DiChoThue;Trusted_Connection=True;" Microsoft.EntityFrameworkCore.SqlServer -OutputDir Models</w:t>
       </w:r>
     </w:p>
     <w:p/>
     <w:p>
+      <w:pPr>
+        <w:pStyle w:val="Heading4"/>
+      </w:pPr>
       <w:r>
         <w:t>1.a</w:t>
       </w:r>
@@ -789,6 +832,9 @@
     </w:p>
     <w:p/>
     <w:p>
+      <w:pPr>
+        <w:pStyle w:val="Heading3"/>
+      </w:pPr>
       <w:r>
         <w:t>2. Warning connection string from 1. Auto generate models</w:t>
       </w:r>
@@ -808,6 +854,9 @@
     </w:p>
     <w:p/>
     <w:p>
+      <w:pPr>
+        <w:pStyle w:val="Heading3"/>
+      </w:pPr>
       <w:r>
         <w:t>3. Thiết lập connection string trong appsettings.json</w:t>
       </w:r>
@@ -1222,6 +1271,9 @@
     </w:p>
     <w:p/>
     <w:p>
+      <w:pPr>
+        <w:pStyle w:val="Heading3"/>
+      </w:pPr>
       <w:r>
         <w:t>4. Update statement using EF .net core</w:t>
       </w:r>
@@ -2244,7 +2296,6 @@
         <w:ind w:firstLine="0"/>
       </w:pPr>
       <w:r>
-        <w:lastRenderedPageBreak/>
         <w:t>Attach() dùng để tìm user theo userId. Sau đó là những câu lệnh cần thực hiện để cập nhật giá trị mới cho cột. Cuối cùng là SaveChanges() xuống db.</w:t>
       </w:r>
     </w:p>
@@ -2316,6 +2367,98 @@
       <w:pPr>
         <w:ind w:firstLine="0"/>
       </w:pPr>
+    </w:p>
+    <w:p>
+      <w:pPr>
+        <w:pStyle w:val="Heading2"/>
+      </w:pPr>
+      <w:r>
+        <w:t>Quy trình đăng ký giao hàng của shipper</w:t>
+      </w:r>
+    </w:p>
+    <w:p>
+      <w:pPr>
+        <w:pStyle w:val="ListParagraph"/>
+        <w:numPr>
+          <w:ilvl w:val="0"/>
+          <w:numId w:val="13"/>
+        </w:numPr>
+      </w:pPr>
+      <w:r>
+        <w:t>Khách hàng t</w:t>
+      </w:r>
+      <w:r>
+        <w:t>ìm kiếm của hàng gần nhất</w:t>
+      </w:r>
+    </w:p>
+    <w:p>
+      <w:pPr>
+        <w:pStyle w:val="ListParagraph"/>
+        <w:numPr>
+          <w:ilvl w:val="0"/>
+          <w:numId w:val="13"/>
+        </w:numPr>
+      </w:pPr>
+      <w:r>
+        <w:t>Khách hàng kiểm tra thông tin cửa hàng (có thể bỏ qua)</w:t>
+      </w:r>
+    </w:p>
+    <w:p>
+      <w:pPr>
+        <w:pStyle w:val="ListParagraph"/>
+        <w:numPr>
+          <w:ilvl w:val="0"/>
+          <w:numId w:val="13"/>
+        </w:numPr>
+      </w:pPr>
+      <w:r>
+        <w:t>Khách hàng m</w:t>
+      </w:r>
+      <w:r>
+        <w:t>ua sản phẩm</w:t>
+      </w:r>
+    </w:p>
+    <w:p>
+      <w:pPr>
+        <w:pStyle w:val="ListParagraph"/>
+        <w:numPr>
+          <w:ilvl w:val="0"/>
+          <w:numId w:val="13"/>
+        </w:numPr>
+      </w:pPr>
+      <w:r>
+        <w:t>Khách hàng t</w:t>
+      </w:r>
+      <w:r>
+        <w:t>ìm kiếm shipper gần nhất</w:t>
+      </w:r>
+    </w:p>
+    <w:p>
+      <w:pPr>
+        <w:pStyle w:val="ListParagraph"/>
+        <w:numPr>
+          <w:ilvl w:val="0"/>
+          <w:numId w:val="13"/>
+        </w:numPr>
+      </w:pPr>
+      <w:r>
+        <w:t>Shipper t</w:t>
+      </w:r>
+      <w:r>
+        <w:t>iếp nhận yêu cầu vận chuyển</w:t>
+      </w:r>
+    </w:p>
+    <w:p>
+      <w:pPr>
+        <w:pStyle w:val="ListParagraph"/>
+        <w:numPr>
+          <w:ilvl w:val="0"/>
+          <w:numId w:val="13"/>
+        </w:numPr>
+      </w:pPr>
+      <w:r>
+        <w:t>Shipper đăng ký vận chuyển đơn hàng</w:t>
+      </w:r>
     </w:p>
     <w:sectPr>
       <w:pgSz w:w="11906" w:h="16838"/>
@@ -2736,6 +2879,95 @@
     </w:lvl>
   </w:abstractNum>
   <w:abstractNum w:abstractNumId="4" w15:restartNumberingAfterBreak="0">
+    <w:nsid w:val="57EF22C3"/>
+    <w:multiLevelType w:val="hybridMultilevel"/>
+    <w:tmpl w:val="677686B0"/>
+    <w:lvl w:ilvl="0" w:tplc="2000F96C">
+      <w:start w:val="1"/>
+      <w:numFmt w:val="decimal"/>
+      <w:lvlText w:val="%1."/>
+      <w:lvlJc w:val="left"/>
+      <w:pPr>
+        <w:ind w:left="504" w:hanging="360"/>
+      </w:pPr>
+      <w:rPr>
+        <w:rFonts w:hint="default"/>
+      </w:rPr>
+    </w:lvl>
+    <w:lvl w:ilvl="1" w:tplc="04090019" w:tentative="1">
+      <w:start w:val="1"/>
+      <w:numFmt w:val="lowerLetter"/>
+      <w:lvlText w:val="%2."/>
+      <w:lvlJc w:val="left"/>
+      <w:pPr>
+        <w:ind w:left="1224" w:hanging="360"/>
+      </w:pPr>
+    </w:lvl>
+    <w:lvl w:ilvl="2" w:tplc="0409001B" w:tentative="1">
+      <w:start w:val="1"/>
+      <w:numFmt w:val="lowerRoman"/>
+      <w:lvlText w:val="%3."/>
+      <w:lvlJc w:val="right"/>
+      <w:pPr>
+        <w:ind w:left="1944" w:hanging="180"/>
+      </w:pPr>
+    </w:lvl>
+    <w:lvl w:ilvl="3" w:tplc="0409000F" w:tentative="1">
+      <w:start w:val="1"/>
+      <w:numFmt w:val="decimal"/>
+      <w:lvlText w:val="%4."/>
+      <w:lvlJc w:val="left"/>
+      <w:pPr>
+        <w:ind w:left="2664" w:hanging="360"/>
+      </w:pPr>
+    </w:lvl>
+    <w:lvl w:ilvl="4" w:tplc="04090019" w:tentative="1">
+      <w:start w:val="1"/>
+      <w:numFmt w:val="lowerLetter"/>
+      <w:lvlText w:val="%5."/>
+      <w:lvlJc w:val="left"/>
+      <w:pPr>
+        <w:ind w:left="3384" w:hanging="360"/>
+      </w:pPr>
+    </w:lvl>
+    <w:lvl w:ilvl="5" w:tplc="0409001B" w:tentative="1">
+      <w:start w:val="1"/>
+      <w:numFmt w:val="lowerRoman"/>
+      <w:lvlText w:val="%6."/>
+      <w:lvlJc w:val="right"/>
+      <w:pPr>
+        <w:ind w:left="4104" w:hanging="180"/>
+      </w:pPr>
+    </w:lvl>
+    <w:lvl w:ilvl="6" w:tplc="0409000F" w:tentative="1">
+      <w:start w:val="1"/>
+      <w:numFmt w:val="decimal"/>
+      <w:lvlText w:val="%7."/>
+      <w:lvlJc w:val="left"/>
+      <w:pPr>
+        <w:ind w:left="4824" w:hanging="360"/>
+      </w:pPr>
+    </w:lvl>
+    <w:lvl w:ilvl="7" w:tplc="04090019" w:tentative="1">
+      <w:start w:val="1"/>
+      <w:numFmt w:val="lowerLetter"/>
+      <w:lvlText w:val="%8."/>
+      <w:lvlJc w:val="left"/>
+      <w:pPr>
+        <w:ind w:left="5544" w:hanging="360"/>
+      </w:pPr>
+    </w:lvl>
+    <w:lvl w:ilvl="8" w:tplc="0409001B" w:tentative="1">
+      <w:start w:val="1"/>
+      <w:numFmt w:val="lowerRoman"/>
+      <w:lvlText w:val="%9."/>
+      <w:lvlJc w:val="right"/>
+      <w:pPr>
+        <w:ind w:left="6264" w:hanging="180"/>
+      </w:pPr>
+    </w:lvl>
+  </w:abstractNum>
+  <w:abstractNum w:abstractNumId="5" w15:restartNumberingAfterBreak="0">
     <w:nsid w:val="666E6148"/>
     <w:multiLevelType w:val="multilevel"/>
     <w:tmpl w:val="B46046D0"/>
@@ -2884,7 +3116,7 @@
       </w:rPr>
     </w:lvl>
   </w:abstractNum>
-  <w:abstractNum w:abstractNumId="5" w15:restartNumberingAfterBreak="0">
+  <w:abstractNum w:abstractNumId="6" w15:restartNumberingAfterBreak="0">
     <w:nsid w:val="6A0E72B1"/>
     <w:multiLevelType w:val="hybridMultilevel"/>
     <w:tmpl w:val="5BEA76D4"/>
@@ -2973,7 +3205,7 @@
       </w:pPr>
     </w:lvl>
   </w:abstractNum>
-  <w:abstractNum w:abstractNumId="6" w15:restartNumberingAfterBreak="0">
+  <w:abstractNum w:abstractNumId="7" w15:restartNumberingAfterBreak="0">
     <w:nsid w:val="72851745"/>
     <w:multiLevelType w:val="hybridMultilevel"/>
     <w:tmpl w:val="8B280962"/>
@@ -3062,7 +3294,7 @@
       </w:pPr>
     </w:lvl>
   </w:abstractNum>
-  <w:abstractNum w:abstractNumId="7" w15:restartNumberingAfterBreak="0">
+  <w:abstractNum w:abstractNumId="8" w15:restartNumberingAfterBreak="0">
     <w:nsid w:val="739A2010"/>
     <w:multiLevelType w:val="multilevel"/>
     <w:tmpl w:val="78D86C3E"/>
@@ -3148,7 +3380,7 @@
       </w:pPr>
     </w:lvl>
   </w:abstractNum>
-  <w:abstractNum w:abstractNumId="8" w15:restartNumberingAfterBreak="0">
+  <w:abstractNum w:abstractNumId="9" w15:restartNumberingAfterBreak="0">
     <w:nsid w:val="7A1F4378"/>
     <w:multiLevelType w:val="multilevel"/>
     <w:tmpl w:val="AC2EE590"/>
@@ -3268,19 +3500,19 @@
     <w:abstractNumId w:val="3"/>
   </w:num>
   <w:num w:numId="3">
+    <w:abstractNumId w:val="8"/>
+  </w:num>
+  <w:num w:numId="4">
     <w:abstractNumId w:val="7"/>
   </w:num>
-  <w:num w:numId="4">
+  <w:num w:numId="5">
     <w:abstractNumId w:val="6"/>
-  </w:num>
-  <w:num w:numId="5">
-    <w:abstractNumId w:val="5"/>
   </w:num>
   <w:num w:numId="6">
     <w:abstractNumId w:val="1"/>
   </w:num>
   <w:num w:numId="7">
-    <w:abstractNumId w:val="8"/>
+    <w:abstractNumId w:val="9"/>
   </w:num>
   <w:num w:numId="8">
     <w:abstractNumId w:val="1"/>
@@ -3295,6 +3527,9 @@
     <w:abstractNumId w:val="2"/>
   </w:num>
   <w:num w:numId="12">
+    <w:abstractNumId w:val="5"/>
+  </w:num>
+  <w:num w:numId="13">
     <w:abstractNumId w:val="4"/>
   </w:num>
 </w:numbering>
@@ -4066,6 +4301,20 @@
     <w:basedOn w:val="DefaultParagraphFont"/>
     <w:rsid w:val="00BE5454"/>
   </w:style>
+  <w:style w:type="paragraph" w:styleId="ListParagraph">
+    <w:name w:val="List Paragraph"/>
+    <w:basedOn w:val="Normal"/>
+    <w:uiPriority w:val="34"/>
+    <w:qFormat/>
+    <w:rsid w:val="002B163C"/>
+    <w:pPr>
+      <w:ind w:left="720"/>
+      <w:contextualSpacing/>
+    </w:pPr>
+    <w:rPr>
+      <w:rFonts w:cs="Mangal"/>
+    </w:rPr>
+  </w:style>
 </w:styles>
 </file>
 

</xml_diff>

<commit_message>
chỉnh lại api chức năng đăng ký vận chuyển đơn hàng
</commit_message>
<xml_diff>
--- a/guide/khoa.docx
+++ b/guide/khoa.docx
@@ -2362,6 +2362,853 @@
       <w:pPr>
         <w:ind w:firstLine="0"/>
       </w:pPr>
+    </w:p>
+    <w:p>
+      <w:pPr>
+        <w:pStyle w:val="Heading3"/>
+      </w:pPr>
+      <w:r>
+        <w:t>CORS C# .net core</w:t>
+      </w:r>
+    </w:p>
+    <w:p>
+      <w:r>
+        <w:t>Do khác giữa origin(</w:t>
+      </w:r>
+      <w:r>
+        <w:t>url trên browser</w:t>
+      </w:r>
+      <w:r>
+        <w:t>) và host(</w:t>
+      </w:r>
+      <w:r>
+        <w:t>api trong fetch</w:t>
+      </w:r>
+      <w:r>
+        <w:t>)</w:t>
+      </w:r>
+    </w:p>
+    <w:p>
+      <w:pPr>
+        <w:rPr>
+          <w:sz w:val="22"/>
+          <w:szCs w:val="20"/>
+        </w:rPr>
+      </w:pPr>
+      <w:r>
+        <w:rPr>
+          <w:sz w:val="22"/>
+          <w:szCs w:val="20"/>
+        </w:rPr>
+        <w:t>namespace CSharp_DiChoThue</w:t>
+      </w:r>
+    </w:p>
+    <w:p>
+      <w:pPr>
+        <w:rPr>
+          <w:sz w:val="22"/>
+          <w:szCs w:val="20"/>
+        </w:rPr>
+      </w:pPr>
+      <w:r>
+        <w:rPr>
+          <w:sz w:val="22"/>
+          <w:szCs w:val="20"/>
+        </w:rPr>
+        <w:t>{</w:t>
+      </w:r>
+    </w:p>
+    <w:p>
+      <w:pPr>
+        <w:rPr>
+          <w:sz w:val="22"/>
+          <w:szCs w:val="20"/>
+        </w:rPr>
+      </w:pPr>
+      <w:r>
+        <w:rPr>
+          <w:sz w:val="22"/>
+          <w:szCs w:val="20"/>
+        </w:rPr>
+        <w:t xml:space="preserve">    public class Startup</w:t>
+      </w:r>
+    </w:p>
+    <w:p>
+      <w:pPr>
+        <w:rPr>
+          <w:sz w:val="22"/>
+          <w:szCs w:val="20"/>
+        </w:rPr>
+      </w:pPr>
+      <w:r>
+        <w:rPr>
+          <w:sz w:val="22"/>
+          <w:szCs w:val="20"/>
+        </w:rPr>
+        <w:t xml:space="preserve">    {</w:t>
+      </w:r>
+    </w:p>
+    <w:p>
+      <w:pPr>
+        <w:rPr>
+          <w:color w:val="FF0000"/>
+          <w:sz w:val="22"/>
+          <w:szCs w:val="20"/>
+        </w:rPr>
+      </w:pPr>
+      <w:r>
+        <w:rPr>
+          <w:sz w:val="22"/>
+          <w:szCs w:val="20"/>
+        </w:rPr>
+        <w:t xml:space="preserve">        </w:t>
+      </w:r>
+      <w:r>
+        <w:rPr>
+          <w:color w:val="FF0000"/>
+          <w:sz w:val="22"/>
+          <w:szCs w:val="20"/>
+        </w:rPr>
+        <w:t>//cors</w:t>
+      </w:r>
+    </w:p>
+    <w:p>
+      <w:pPr>
+        <w:rPr>
+          <w:color w:val="FF0000"/>
+          <w:sz w:val="22"/>
+          <w:szCs w:val="20"/>
+        </w:rPr>
+      </w:pPr>
+      <w:r>
+        <w:rPr>
+          <w:color w:val="FF0000"/>
+          <w:sz w:val="22"/>
+          <w:szCs w:val="20"/>
+        </w:rPr>
+        <w:t xml:space="preserve">        private readonly string MyAllowSpecificOrigins = "_myAllowSpecificOrigins";</w:t>
+      </w:r>
+    </w:p>
+    <w:p>
+      <w:pPr>
+        <w:rPr>
+          <w:sz w:val="22"/>
+          <w:szCs w:val="20"/>
+        </w:rPr>
+      </w:pPr>
+      <w:r>
+        <w:rPr>
+          <w:sz w:val="22"/>
+          <w:szCs w:val="20"/>
+        </w:rPr>
+        <w:t xml:space="preserve">        public Startup(IConfiguration configuration)</w:t>
+      </w:r>
+    </w:p>
+    <w:p>
+      <w:pPr>
+        <w:rPr>
+          <w:sz w:val="22"/>
+          <w:szCs w:val="20"/>
+        </w:rPr>
+      </w:pPr>
+      <w:r>
+        <w:rPr>
+          <w:sz w:val="22"/>
+          <w:szCs w:val="20"/>
+        </w:rPr>
+        <w:t xml:space="preserve">        {</w:t>
+      </w:r>
+    </w:p>
+    <w:p>
+      <w:pPr>
+        <w:rPr>
+          <w:sz w:val="22"/>
+          <w:szCs w:val="20"/>
+        </w:rPr>
+      </w:pPr>
+      <w:r>
+        <w:rPr>
+          <w:sz w:val="22"/>
+          <w:szCs w:val="20"/>
+        </w:rPr>
+        <w:t xml:space="preserve">            Configuration = configuration;</w:t>
+      </w:r>
+    </w:p>
+    <w:p>
+      <w:pPr>
+        <w:rPr>
+          <w:sz w:val="22"/>
+          <w:szCs w:val="20"/>
+        </w:rPr>
+      </w:pPr>
+      <w:r>
+        <w:rPr>
+          <w:sz w:val="22"/>
+          <w:szCs w:val="20"/>
+        </w:rPr>
+        <w:t xml:space="preserve">        }</w:t>
+      </w:r>
+    </w:p>
+    <w:p>
+      <w:pPr>
+        <w:rPr>
+          <w:sz w:val="22"/>
+          <w:szCs w:val="20"/>
+        </w:rPr>
+      </w:pPr>
+    </w:p>
+    <w:p>
+      <w:pPr>
+        <w:rPr>
+          <w:sz w:val="22"/>
+          <w:szCs w:val="20"/>
+        </w:rPr>
+      </w:pPr>
+      <w:r>
+        <w:rPr>
+          <w:sz w:val="22"/>
+          <w:szCs w:val="20"/>
+        </w:rPr>
+        <w:t xml:space="preserve">        public IConfiguration Configuration { get; }</w:t>
+      </w:r>
+    </w:p>
+    <w:p>
+      <w:pPr>
+        <w:rPr>
+          <w:sz w:val="22"/>
+          <w:szCs w:val="20"/>
+        </w:rPr>
+      </w:pPr>
+    </w:p>
+    <w:p>
+      <w:pPr>
+        <w:rPr>
+          <w:sz w:val="22"/>
+          <w:szCs w:val="20"/>
+        </w:rPr>
+      </w:pPr>
+      <w:r>
+        <w:rPr>
+          <w:sz w:val="22"/>
+          <w:szCs w:val="20"/>
+        </w:rPr>
+        <w:t xml:space="preserve">        // This method gets called by the runtime. Use this method to add services to the container.</w:t>
+      </w:r>
+    </w:p>
+    <w:p>
+      <w:pPr>
+        <w:rPr>
+          <w:sz w:val="22"/>
+          <w:szCs w:val="20"/>
+        </w:rPr>
+      </w:pPr>
+      <w:r>
+        <w:rPr>
+          <w:sz w:val="22"/>
+          <w:szCs w:val="20"/>
+        </w:rPr>
+        <w:t xml:space="preserve">        public void ConfigureServices(IServiceCollection services)</w:t>
+      </w:r>
+    </w:p>
+    <w:p>
+      <w:pPr>
+        <w:rPr>
+          <w:sz w:val="22"/>
+          <w:szCs w:val="20"/>
+        </w:rPr>
+      </w:pPr>
+      <w:r>
+        <w:rPr>
+          <w:sz w:val="22"/>
+          <w:szCs w:val="20"/>
+        </w:rPr>
+        <w:t xml:space="preserve">        {</w:t>
+      </w:r>
+    </w:p>
+    <w:p>
+      <w:pPr>
+        <w:rPr>
+          <w:sz w:val="22"/>
+          <w:szCs w:val="20"/>
+        </w:rPr>
+      </w:pPr>
+      <w:r>
+        <w:rPr>
+          <w:sz w:val="22"/>
+          <w:szCs w:val="20"/>
+        </w:rPr>
+        <w:t xml:space="preserve">            services.AddMvc().SetCompatibilityVersion(CompatibilityVersion.Version_2_1);</w:t>
+      </w:r>
+    </w:p>
+    <w:p>
+      <w:pPr>
+        <w:rPr>
+          <w:sz w:val="22"/>
+          <w:szCs w:val="20"/>
+        </w:rPr>
+      </w:pPr>
+    </w:p>
+    <w:p>
+      <w:pPr>
+        <w:rPr>
+          <w:sz w:val="22"/>
+          <w:szCs w:val="20"/>
+        </w:rPr>
+      </w:pPr>
+      <w:r>
+        <w:rPr>
+          <w:sz w:val="22"/>
+          <w:szCs w:val="20"/>
+        </w:rPr>
+        <w:t xml:space="preserve">            services.AddDbContext&lt;DiChoThueContext&gt;(options =&gt;</w:t>
+      </w:r>
+    </w:p>
+    <w:p>
+      <w:pPr>
+        <w:rPr>
+          <w:sz w:val="22"/>
+          <w:szCs w:val="20"/>
+        </w:rPr>
+      </w:pPr>
+      <w:r>
+        <w:rPr>
+          <w:sz w:val="22"/>
+          <w:szCs w:val="20"/>
+        </w:rPr>
+        <w:t xml:space="preserve">                options.UseSqlServer(Configuration.GetConnectionString("DefaultConnection")));</w:t>
+      </w:r>
+    </w:p>
+    <w:p>
+      <w:pPr>
+        <w:rPr>
+          <w:color w:val="FF0000"/>
+          <w:sz w:val="22"/>
+          <w:szCs w:val="20"/>
+        </w:rPr>
+      </w:pPr>
+      <w:r>
+        <w:rPr>
+          <w:sz w:val="22"/>
+          <w:szCs w:val="20"/>
+        </w:rPr>
+        <w:t xml:space="preserve">            </w:t>
+      </w:r>
+      <w:r>
+        <w:rPr>
+          <w:color w:val="FF0000"/>
+          <w:sz w:val="22"/>
+          <w:szCs w:val="20"/>
+        </w:rPr>
+        <w:t>//add cors to be allowed access</w:t>
+      </w:r>
+    </w:p>
+    <w:p>
+      <w:pPr>
+        <w:rPr>
+          <w:color w:val="FF0000"/>
+          <w:sz w:val="22"/>
+          <w:szCs w:val="20"/>
+        </w:rPr>
+      </w:pPr>
+      <w:r>
+        <w:rPr>
+          <w:color w:val="FF0000"/>
+          <w:sz w:val="22"/>
+          <w:szCs w:val="20"/>
+        </w:rPr>
+        <w:t xml:space="preserve">            services.AddCors(options =&gt;</w:t>
+      </w:r>
+    </w:p>
+    <w:p>
+      <w:pPr>
+        <w:rPr>
+          <w:color w:val="FF0000"/>
+          <w:sz w:val="22"/>
+          <w:szCs w:val="20"/>
+        </w:rPr>
+      </w:pPr>
+      <w:r>
+        <w:rPr>
+          <w:color w:val="FF0000"/>
+          <w:sz w:val="22"/>
+          <w:szCs w:val="20"/>
+        </w:rPr>
+        <w:t xml:space="preserve">            {</w:t>
+      </w:r>
+    </w:p>
+    <w:p>
+      <w:pPr>
+        <w:rPr>
+          <w:color w:val="FF0000"/>
+          <w:sz w:val="22"/>
+          <w:szCs w:val="20"/>
+        </w:rPr>
+      </w:pPr>
+      <w:r>
+        <w:rPr>
+          <w:color w:val="FF0000"/>
+          <w:sz w:val="22"/>
+          <w:szCs w:val="20"/>
+        </w:rPr>
+        <w:t xml:space="preserve">                options.AddPolicy(MyAllowSpecificOrigins,</w:t>
+      </w:r>
+    </w:p>
+    <w:p>
+      <w:pPr>
+        <w:rPr>
+          <w:color w:val="FF0000"/>
+          <w:sz w:val="22"/>
+          <w:szCs w:val="20"/>
+        </w:rPr>
+      </w:pPr>
+      <w:r>
+        <w:rPr>
+          <w:color w:val="FF0000"/>
+          <w:sz w:val="22"/>
+          <w:szCs w:val="20"/>
+        </w:rPr>
+        <w:t xml:space="preserve">                builder =&gt;</w:t>
+      </w:r>
+    </w:p>
+    <w:p>
+      <w:pPr>
+        <w:rPr>
+          <w:color w:val="FF0000"/>
+          <w:sz w:val="22"/>
+          <w:szCs w:val="20"/>
+        </w:rPr>
+      </w:pPr>
+      <w:r>
+        <w:rPr>
+          <w:color w:val="FF0000"/>
+          <w:sz w:val="22"/>
+          <w:szCs w:val="20"/>
+        </w:rPr>
+        <w:t xml:space="preserve">                {</w:t>
+      </w:r>
+    </w:p>
+    <w:p>
+      <w:pPr>
+        <w:rPr>
+          <w:color w:val="FF0000"/>
+          <w:sz w:val="22"/>
+          <w:szCs w:val="20"/>
+        </w:rPr>
+      </w:pPr>
+      <w:r>
+        <w:rPr>
+          <w:color w:val="FF0000"/>
+          <w:sz w:val="22"/>
+          <w:szCs w:val="20"/>
+        </w:rPr>
+        <w:t xml:space="preserve">                    builder.AllowAnyOrigin();</w:t>
+      </w:r>
+    </w:p>
+    <w:p>
+      <w:pPr>
+        <w:rPr>
+          <w:color w:val="FF0000"/>
+          <w:sz w:val="22"/>
+          <w:szCs w:val="20"/>
+        </w:rPr>
+      </w:pPr>
+      <w:r>
+        <w:rPr>
+          <w:color w:val="FF0000"/>
+          <w:sz w:val="22"/>
+          <w:szCs w:val="20"/>
+        </w:rPr>
+        <w:t xml:space="preserve">                    builder.AllowAnyMethod();</w:t>
+      </w:r>
+    </w:p>
+    <w:p>
+      <w:pPr>
+        <w:rPr>
+          <w:color w:val="FF0000"/>
+          <w:sz w:val="22"/>
+          <w:szCs w:val="20"/>
+        </w:rPr>
+      </w:pPr>
+      <w:r>
+        <w:rPr>
+          <w:color w:val="FF0000"/>
+          <w:sz w:val="22"/>
+          <w:szCs w:val="20"/>
+        </w:rPr>
+        <w:t xml:space="preserve">                    builder.AllowAnyHeader();</w:t>
+      </w:r>
+    </w:p>
+    <w:p>
+      <w:pPr>
+        <w:rPr>
+          <w:color w:val="FF0000"/>
+          <w:sz w:val="22"/>
+          <w:szCs w:val="20"/>
+        </w:rPr>
+      </w:pPr>
+      <w:r>
+        <w:rPr>
+          <w:color w:val="FF0000"/>
+          <w:sz w:val="22"/>
+          <w:szCs w:val="20"/>
+        </w:rPr>
+        <w:t xml:space="preserve">                    builder.AllowCredentials();</w:t>
+      </w:r>
+    </w:p>
+    <w:p>
+      <w:pPr>
+        <w:rPr>
+          <w:color w:val="FF0000"/>
+          <w:sz w:val="22"/>
+          <w:szCs w:val="20"/>
+        </w:rPr>
+      </w:pPr>
+      <w:r>
+        <w:rPr>
+          <w:color w:val="FF0000"/>
+          <w:sz w:val="22"/>
+          <w:szCs w:val="20"/>
+        </w:rPr>
+        <w:t xml:space="preserve">                });</w:t>
+      </w:r>
+    </w:p>
+    <w:p>
+      <w:pPr>
+        <w:rPr>
+          <w:color w:val="FF0000"/>
+          <w:sz w:val="22"/>
+          <w:szCs w:val="20"/>
+        </w:rPr>
+      </w:pPr>
+      <w:r>
+        <w:rPr>
+          <w:color w:val="FF0000"/>
+          <w:sz w:val="22"/>
+          <w:szCs w:val="20"/>
+        </w:rPr>
+        <w:lastRenderedPageBreak/>
+        <w:t xml:space="preserve">            });</w:t>
+      </w:r>
+    </w:p>
+    <w:p>
+      <w:pPr>
+        <w:rPr>
+          <w:sz w:val="22"/>
+          <w:szCs w:val="20"/>
+        </w:rPr>
+      </w:pPr>
+    </w:p>
+    <w:p>
+      <w:pPr>
+        <w:rPr>
+          <w:sz w:val="22"/>
+          <w:szCs w:val="20"/>
+        </w:rPr>
+      </w:pPr>
+      <w:r>
+        <w:rPr>
+          <w:sz w:val="22"/>
+          <w:szCs w:val="20"/>
+        </w:rPr>
+        <w:t xml:space="preserve">        }</w:t>
+      </w:r>
+    </w:p>
+    <w:p>
+      <w:pPr>
+        <w:rPr>
+          <w:sz w:val="22"/>
+          <w:szCs w:val="20"/>
+        </w:rPr>
+      </w:pPr>
+    </w:p>
+    <w:p>
+      <w:pPr>
+        <w:rPr>
+          <w:sz w:val="22"/>
+          <w:szCs w:val="20"/>
+        </w:rPr>
+      </w:pPr>
+      <w:r>
+        <w:rPr>
+          <w:sz w:val="22"/>
+          <w:szCs w:val="20"/>
+        </w:rPr>
+        <w:t xml:space="preserve">        // This method gets called by the runtime. Use this method to configure the HTTP request pipeline.</w:t>
+      </w:r>
+    </w:p>
+    <w:p>
+      <w:pPr>
+        <w:rPr>
+          <w:sz w:val="22"/>
+          <w:szCs w:val="20"/>
+        </w:rPr>
+      </w:pPr>
+      <w:r>
+        <w:rPr>
+          <w:sz w:val="22"/>
+          <w:szCs w:val="20"/>
+        </w:rPr>
+        <w:t xml:space="preserve">        public void Configure(IApplicationBuilder app, IHostingEnvironment env)</w:t>
+      </w:r>
+    </w:p>
+    <w:p>
+      <w:pPr>
+        <w:rPr>
+          <w:sz w:val="22"/>
+          <w:szCs w:val="20"/>
+        </w:rPr>
+      </w:pPr>
+      <w:r>
+        <w:rPr>
+          <w:sz w:val="22"/>
+          <w:szCs w:val="20"/>
+        </w:rPr>
+        <w:t xml:space="preserve">        {</w:t>
+      </w:r>
+    </w:p>
+    <w:p>
+      <w:pPr>
+        <w:rPr>
+          <w:sz w:val="22"/>
+          <w:szCs w:val="20"/>
+        </w:rPr>
+      </w:pPr>
+      <w:r>
+        <w:rPr>
+          <w:sz w:val="22"/>
+          <w:szCs w:val="20"/>
+        </w:rPr>
+        <w:t xml:space="preserve">            if (env.IsDevelopment())</w:t>
+      </w:r>
+    </w:p>
+    <w:p>
+      <w:pPr>
+        <w:rPr>
+          <w:sz w:val="22"/>
+          <w:szCs w:val="20"/>
+        </w:rPr>
+      </w:pPr>
+      <w:r>
+        <w:rPr>
+          <w:sz w:val="22"/>
+          <w:szCs w:val="20"/>
+        </w:rPr>
+        <w:t xml:space="preserve">            {</w:t>
+      </w:r>
+    </w:p>
+    <w:p>
+      <w:pPr>
+        <w:rPr>
+          <w:sz w:val="22"/>
+          <w:szCs w:val="20"/>
+        </w:rPr>
+      </w:pPr>
+      <w:r>
+        <w:rPr>
+          <w:sz w:val="22"/>
+          <w:szCs w:val="20"/>
+        </w:rPr>
+        <w:t xml:space="preserve">                app.UseDeveloperExceptionPage();</w:t>
+      </w:r>
+    </w:p>
+    <w:p>
+      <w:pPr>
+        <w:rPr>
+          <w:sz w:val="22"/>
+          <w:szCs w:val="20"/>
+        </w:rPr>
+      </w:pPr>
+      <w:r>
+        <w:rPr>
+          <w:sz w:val="22"/>
+          <w:szCs w:val="20"/>
+        </w:rPr>
+        <w:t xml:space="preserve">            }</w:t>
+      </w:r>
+    </w:p>
+    <w:p>
+      <w:pPr>
+        <w:rPr>
+          <w:sz w:val="22"/>
+          <w:szCs w:val="20"/>
+        </w:rPr>
+      </w:pPr>
+      <w:r>
+        <w:rPr>
+          <w:sz w:val="22"/>
+          <w:szCs w:val="20"/>
+        </w:rPr>
+        <w:t xml:space="preserve">            else</w:t>
+      </w:r>
+    </w:p>
+    <w:p>
+      <w:pPr>
+        <w:rPr>
+          <w:sz w:val="22"/>
+          <w:szCs w:val="20"/>
+        </w:rPr>
+      </w:pPr>
+      <w:r>
+        <w:rPr>
+          <w:sz w:val="22"/>
+          <w:szCs w:val="20"/>
+        </w:rPr>
+        <w:t xml:space="preserve">            {</w:t>
+      </w:r>
+    </w:p>
+    <w:p>
+      <w:pPr>
+        <w:rPr>
+          <w:sz w:val="22"/>
+          <w:szCs w:val="20"/>
+        </w:rPr>
+      </w:pPr>
+      <w:r>
+        <w:rPr>
+          <w:sz w:val="22"/>
+          <w:szCs w:val="20"/>
+        </w:rPr>
+        <w:t xml:space="preserve">                app.UseHsts();</w:t>
+      </w:r>
+    </w:p>
+    <w:p>
+      <w:pPr>
+        <w:rPr>
+          <w:sz w:val="22"/>
+          <w:szCs w:val="20"/>
+        </w:rPr>
+      </w:pPr>
+      <w:r>
+        <w:rPr>
+          <w:sz w:val="22"/>
+          <w:szCs w:val="20"/>
+        </w:rPr>
+        <w:t xml:space="preserve">            }</w:t>
+      </w:r>
+    </w:p>
+    <w:p>
+      <w:pPr>
+        <w:rPr>
+          <w:sz w:val="22"/>
+          <w:szCs w:val="20"/>
+        </w:rPr>
+      </w:pPr>
+    </w:p>
+    <w:p>
+      <w:pPr>
+        <w:rPr>
+          <w:color w:val="FF0000"/>
+          <w:sz w:val="22"/>
+          <w:szCs w:val="20"/>
+        </w:rPr>
+      </w:pPr>
+      <w:r>
+        <w:rPr>
+          <w:sz w:val="22"/>
+          <w:szCs w:val="20"/>
+        </w:rPr>
+        <w:t xml:space="preserve">            </w:t>
+      </w:r>
+      <w:r>
+        <w:rPr>
+          <w:color w:val="FF0000"/>
+          <w:sz w:val="22"/>
+          <w:szCs w:val="20"/>
+        </w:rPr>
+        <w:t>//add cors to be accessed to.</w:t>
+      </w:r>
+    </w:p>
+    <w:p>
+      <w:pPr>
+        <w:rPr>
+          <w:color w:val="FF0000"/>
+          <w:sz w:val="22"/>
+          <w:szCs w:val="20"/>
+        </w:rPr>
+      </w:pPr>
+      <w:r>
+        <w:rPr>
+          <w:color w:val="FF0000"/>
+          <w:sz w:val="22"/>
+          <w:szCs w:val="20"/>
+        </w:rPr>
+        <w:t xml:space="preserve">            app.UseCors(MyAllowSpecificOrigins);</w:t>
+      </w:r>
+    </w:p>
+    <w:p>
+      <w:pPr>
+        <w:rPr>
+          <w:sz w:val="22"/>
+          <w:szCs w:val="20"/>
+        </w:rPr>
+      </w:pPr>
+      <w:r>
+        <w:rPr>
+          <w:sz w:val="22"/>
+          <w:szCs w:val="20"/>
+        </w:rPr>
+        <w:t xml:space="preserve">            app.UseHttpsRedirection();</w:t>
+      </w:r>
+    </w:p>
+    <w:p>
+      <w:pPr>
+        <w:rPr>
+          <w:sz w:val="22"/>
+          <w:szCs w:val="20"/>
+        </w:rPr>
+      </w:pPr>
+      <w:r>
+        <w:rPr>
+          <w:sz w:val="22"/>
+          <w:szCs w:val="20"/>
+        </w:rPr>
+        <w:t xml:space="preserve">            app.UseMvc();</w:t>
+      </w:r>
+    </w:p>
+    <w:p>
+      <w:pPr>
+        <w:rPr>
+          <w:sz w:val="22"/>
+          <w:szCs w:val="20"/>
+        </w:rPr>
+      </w:pPr>
+      <w:r>
+        <w:rPr>
+          <w:sz w:val="22"/>
+          <w:szCs w:val="20"/>
+        </w:rPr>
+        <w:t xml:space="preserve">        }</w:t>
+      </w:r>
+    </w:p>
+    <w:p>
+      <w:pPr>
+        <w:rPr>
+          <w:sz w:val="22"/>
+          <w:szCs w:val="20"/>
+        </w:rPr>
+      </w:pPr>
+      <w:r>
+        <w:rPr>
+          <w:sz w:val="22"/>
+          <w:szCs w:val="20"/>
+        </w:rPr>
+        <w:t xml:space="preserve">    }</w:t>
+      </w:r>
+    </w:p>
+    <w:p>
+      <w:pPr>
+        <w:rPr>
+          <w:sz w:val="22"/>
+          <w:szCs w:val="20"/>
+        </w:rPr>
+      </w:pPr>
+      <w:r>
+        <w:rPr>
+          <w:sz w:val="22"/>
+          <w:szCs w:val="20"/>
+        </w:rPr>
+        <w:t>}</w:t>
+      </w:r>
     </w:p>
     <w:p>
       <w:pPr>

</xml_diff>

<commit_message>
oke đăng ký vận chuyển và sửa cái chuông
</commit_message>
<xml_diff>
--- a/guide/khoa.docx
+++ b/guide/khoa.docx
@@ -3212,7 +3212,71 @@
     </w:p>
     <w:p>
       <w:pPr>
-        <w:ind w:firstLine="0"/>
+        <w:pStyle w:val="Heading3"/>
+      </w:pPr>
+      <w:r>
+        <w:t>Hai phiên bản .net core (2.1-3.1).</w:t>
+      </w:r>
+    </w:p>
+    <w:p>
+      <w:pPr>
+        <w:pStyle w:val="ListParagraph"/>
+        <w:numPr>
+          <w:ilvl w:val="0"/>
+          <w:numId w:val="16"/>
+        </w:numPr>
+      </w:pPr>
+      <w:r>
+        <w:t>Khi chạy trên phiên bản thấp hơn hay cao hơn thì sẽ bị lỗi phải chạy đúng phiên bản nó mới chạy.</w:t>
+      </w:r>
+    </w:p>
+    <w:p>
+      <w:pPr>
+        <w:pStyle w:val="ListParagraph"/>
+        <w:numPr>
+          <w:ilvl w:val="0"/>
+          <w:numId w:val="16"/>
+        </w:numPr>
+      </w:pPr>
+      <w:r>
+        <w:t xml:space="preserve">Cài sdk; </w:t>
+      </w:r>
+      <w:hyperlink r:id="rId24" w:history="1">
+        <w:r>
+          <w:rPr>
+            <w:rStyle w:val="Hyperlink"/>
+          </w:rPr>
+          <w:t>https://dotnet.microsoft.com/en-us/download/dotnet/thank-you/sdk-3.1.416-windows-x64-installer</w:t>
+        </w:r>
+      </w:hyperlink>
+    </w:p>
+    <w:p>
+      <w:pPr>
+        <w:pStyle w:val="ListParagraph"/>
+        <w:numPr>
+          <w:ilvl w:val="0"/>
+          <w:numId w:val="16"/>
+        </w:numPr>
+      </w:pPr>
+      <w:r>
+        <w:t xml:space="preserve">Cài runtime nếu vẫn chưa chạy: </w:t>
+      </w:r>
+      <w:hyperlink r:id="rId25" w:history="1">
+        <w:r>
+          <w:rPr>
+            <w:rStyle w:val="Hyperlink"/>
+          </w:rPr>
+          <w:t>https://dotnet.microsoft.com/en-us/download/dotnet/3.1/runtime</w:t>
+        </w:r>
+      </w:hyperlink>
+    </w:p>
+    <w:p>
+      <w:pPr>
+        <w:pStyle w:val="ListParagraph"/>
+        <w:numPr>
+          <w:ilvl w:val="0"/>
+          <w:numId w:val="16"/>
+        </w:numPr>
       </w:pPr>
     </w:p>
     <w:p>
@@ -3305,6 +3369,81 @@
       </w:pPr>
       <w:r>
         <w:t>Shipper đăng ký vận chuyển đơn hàng</w:t>
+      </w:r>
+    </w:p>
+    <w:p/>
+    <w:p>
+      <w:pPr>
+        <w:pStyle w:val="Heading2"/>
+      </w:pPr>
+      <w:r>
+        <w:t>Deploy to hosting</w:t>
+      </w:r>
+    </w:p>
+    <w:p>
+      <w:pPr>
+        <w:pStyle w:val="Heading3"/>
+      </w:pPr>
+      <w:r>
+        <w:t>Api .net core</w:t>
+      </w:r>
+    </w:p>
+    <w:p>
+      <w:r>
+        <w:t>1. Cấu hình connection string tới db</w:t>
+      </w:r>
+    </w:p>
+    <w:p>
+      <w:r>
+        <w:t>2. Chuột phải vào thư mục root chứa code ở Solution Explorer</w:t>
+      </w:r>
+      <w:r>
+        <w:t xml:space="preserve"> (Visual Studio)</w:t>
+      </w:r>
+      <w:r>
+        <w:t>. Chọn Publish.</w:t>
+      </w:r>
+    </w:p>
+    <w:p>
+      <w:r>
+        <w:t>3. Chọn với A</w:t>
+      </w:r>
+      <w:r>
+        <w:t>zure (chắc tài khoản sinh viên miễn phí nên tạo được).</w:t>
+      </w:r>
+    </w:p>
+    <w:p>
+      <w:r>
+        <w:t>4. Có tạo git với Azure hoặc github mới deploy được.</w:t>
+      </w:r>
+    </w:p>
+    <w:p>
+      <w:pPr>
+        <w:pStyle w:val="Heading3"/>
+      </w:pPr>
+      <w:r>
+        <w:lastRenderedPageBreak/>
+        <w:t>Java</w:t>
+      </w:r>
+    </w:p>
+    <w:p>
+      <w:pPr>
+        <w:pStyle w:val="Heading3"/>
+      </w:pPr>
+      <w:r>
+        <w:t>SQL Server</w:t>
+      </w:r>
+    </w:p>
+    <w:p>
+      <w:pPr>
+        <w:pStyle w:val="ListParagraph"/>
+        <w:numPr>
+          <w:ilvl w:val="0"/>
+          <w:numId w:val="15"/>
+        </w:numPr>
+      </w:pPr>
+      <w:r>
+        <w:t xml:space="preserve">Chọn somee.com, cho phép tạo sql server db, web site .net. Phải select, insert, update trong 30 ngày, nếu không sẽ bị xóa. </w:t>
       </w:r>
     </w:p>
     <w:sectPr>
@@ -3523,6 +3662,119 @@
     </w:lvl>
   </w:abstractNum>
   <w:abstractNum w:abstractNumId="2" w15:restartNumberingAfterBreak="0">
+    <w:nsid w:val="29BD6565"/>
+    <w:multiLevelType w:val="hybridMultilevel"/>
+    <w:tmpl w:val="75744E36"/>
+    <w:lvl w:ilvl="0" w:tplc="D4845C7C">
+      <w:start w:val="4"/>
+      <w:numFmt w:val="bullet"/>
+      <w:lvlText w:val="-"/>
+      <w:lvlJc w:val="left"/>
+      <w:pPr>
+        <w:ind w:left="504" w:hanging="360"/>
+      </w:pPr>
+      <w:rPr>
+        <w:rFonts w:ascii="Cambria Math" w:eastAsia="Times New Roman" w:hAnsi="Cambria Math" w:cs="Tahoma" w:hint="default"/>
+      </w:rPr>
+    </w:lvl>
+    <w:lvl w:ilvl="1" w:tplc="04090003" w:tentative="1">
+      <w:start w:val="1"/>
+      <w:numFmt w:val="bullet"/>
+      <w:lvlText w:val="o"/>
+      <w:lvlJc w:val="left"/>
+      <w:pPr>
+        <w:ind w:left="1224" w:hanging="360"/>
+      </w:pPr>
+      <w:rPr>
+        <w:rFonts w:ascii="Courier New" w:hAnsi="Courier New" w:cs="Courier New" w:hint="default"/>
+      </w:rPr>
+    </w:lvl>
+    <w:lvl w:ilvl="2" w:tplc="04090005" w:tentative="1">
+      <w:start w:val="1"/>
+      <w:numFmt w:val="bullet"/>
+      <w:lvlText w:val=""/>
+      <w:lvlJc w:val="left"/>
+      <w:pPr>
+        <w:ind w:left="1944" w:hanging="360"/>
+      </w:pPr>
+      <w:rPr>
+        <w:rFonts w:ascii="Wingdings" w:hAnsi="Wingdings" w:hint="default"/>
+      </w:rPr>
+    </w:lvl>
+    <w:lvl w:ilvl="3" w:tplc="04090001" w:tentative="1">
+      <w:start w:val="1"/>
+      <w:numFmt w:val="bullet"/>
+      <w:lvlText w:val=""/>
+      <w:lvlJc w:val="left"/>
+      <w:pPr>
+        <w:ind w:left="2664" w:hanging="360"/>
+      </w:pPr>
+      <w:rPr>
+        <w:rFonts w:ascii="Symbol" w:hAnsi="Symbol" w:hint="default"/>
+      </w:rPr>
+    </w:lvl>
+    <w:lvl w:ilvl="4" w:tplc="04090003" w:tentative="1">
+      <w:start w:val="1"/>
+      <w:numFmt w:val="bullet"/>
+      <w:lvlText w:val="o"/>
+      <w:lvlJc w:val="left"/>
+      <w:pPr>
+        <w:ind w:left="3384" w:hanging="360"/>
+      </w:pPr>
+      <w:rPr>
+        <w:rFonts w:ascii="Courier New" w:hAnsi="Courier New" w:cs="Courier New" w:hint="default"/>
+      </w:rPr>
+    </w:lvl>
+    <w:lvl w:ilvl="5" w:tplc="04090005" w:tentative="1">
+      <w:start w:val="1"/>
+      <w:numFmt w:val="bullet"/>
+      <w:lvlText w:val=""/>
+      <w:lvlJc w:val="left"/>
+      <w:pPr>
+        <w:ind w:left="4104" w:hanging="360"/>
+      </w:pPr>
+      <w:rPr>
+        <w:rFonts w:ascii="Wingdings" w:hAnsi="Wingdings" w:hint="default"/>
+      </w:rPr>
+    </w:lvl>
+    <w:lvl w:ilvl="6" w:tplc="04090001" w:tentative="1">
+      <w:start w:val="1"/>
+      <w:numFmt w:val="bullet"/>
+      <w:lvlText w:val=""/>
+      <w:lvlJc w:val="left"/>
+      <w:pPr>
+        <w:ind w:left="4824" w:hanging="360"/>
+      </w:pPr>
+      <w:rPr>
+        <w:rFonts w:ascii="Symbol" w:hAnsi="Symbol" w:hint="default"/>
+      </w:rPr>
+    </w:lvl>
+    <w:lvl w:ilvl="7" w:tplc="04090003" w:tentative="1">
+      <w:start w:val="1"/>
+      <w:numFmt w:val="bullet"/>
+      <w:lvlText w:val="o"/>
+      <w:lvlJc w:val="left"/>
+      <w:pPr>
+        <w:ind w:left="5544" w:hanging="360"/>
+      </w:pPr>
+      <w:rPr>
+        <w:rFonts w:ascii="Courier New" w:hAnsi="Courier New" w:cs="Courier New" w:hint="default"/>
+      </w:rPr>
+    </w:lvl>
+    <w:lvl w:ilvl="8" w:tplc="04090005" w:tentative="1">
+      <w:start w:val="1"/>
+      <w:numFmt w:val="bullet"/>
+      <w:lvlText w:val=""/>
+      <w:lvlJc w:val="left"/>
+      <w:pPr>
+        <w:ind w:left="6264" w:hanging="360"/>
+      </w:pPr>
+      <w:rPr>
+        <w:rFonts w:ascii="Wingdings" w:hAnsi="Wingdings" w:hint="default"/>
+      </w:rPr>
+    </w:lvl>
+  </w:abstractNum>
+  <w:abstractNum w:abstractNumId="3" w15:restartNumberingAfterBreak="0">
     <w:nsid w:val="29DF1C57"/>
     <w:multiLevelType w:val="multilevel"/>
     <w:tmpl w:val="E156226C"/>
@@ -3636,7 +3888,7 @@
       </w:pPr>
     </w:lvl>
   </w:abstractNum>
-  <w:abstractNum w:abstractNumId="3" w15:restartNumberingAfterBreak="0">
+  <w:abstractNum w:abstractNumId="4" w15:restartNumberingAfterBreak="0">
     <w:nsid w:val="3AC0203E"/>
     <w:multiLevelType w:val="hybridMultilevel"/>
     <w:tmpl w:val="54B03CF2"/>
@@ -3725,7 +3977,120 @@
       </w:pPr>
     </w:lvl>
   </w:abstractNum>
-  <w:abstractNum w:abstractNumId="4" w15:restartNumberingAfterBreak="0">
+  <w:abstractNum w:abstractNumId="5" w15:restartNumberingAfterBreak="0">
+    <w:nsid w:val="3EFC0D33"/>
+    <w:multiLevelType w:val="hybridMultilevel"/>
+    <w:tmpl w:val="BC0CD10E"/>
+    <w:lvl w:ilvl="0" w:tplc="8EACD2A6">
+      <w:start w:val="2"/>
+      <w:numFmt w:val="bullet"/>
+      <w:lvlText w:val="-"/>
+      <w:lvlJc w:val="left"/>
+      <w:pPr>
+        <w:ind w:left="504" w:hanging="360"/>
+      </w:pPr>
+      <w:rPr>
+        <w:rFonts w:ascii="Cambria Math" w:eastAsia="Times New Roman" w:hAnsi="Cambria Math" w:cs="Tahoma" w:hint="default"/>
+      </w:rPr>
+    </w:lvl>
+    <w:lvl w:ilvl="1" w:tplc="04090003" w:tentative="1">
+      <w:start w:val="1"/>
+      <w:numFmt w:val="bullet"/>
+      <w:lvlText w:val="o"/>
+      <w:lvlJc w:val="left"/>
+      <w:pPr>
+        <w:ind w:left="1224" w:hanging="360"/>
+      </w:pPr>
+      <w:rPr>
+        <w:rFonts w:ascii="Courier New" w:hAnsi="Courier New" w:cs="Courier New" w:hint="default"/>
+      </w:rPr>
+    </w:lvl>
+    <w:lvl w:ilvl="2" w:tplc="04090005" w:tentative="1">
+      <w:start w:val="1"/>
+      <w:numFmt w:val="bullet"/>
+      <w:lvlText w:val=""/>
+      <w:lvlJc w:val="left"/>
+      <w:pPr>
+        <w:ind w:left="1944" w:hanging="360"/>
+      </w:pPr>
+      <w:rPr>
+        <w:rFonts w:ascii="Wingdings" w:hAnsi="Wingdings" w:hint="default"/>
+      </w:rPr>
+    </w:lvl>
+    <w:lvl w:ilvl="3" w:tplc="04090001" w:tentative="1">
+      <w:start w:val="1"/>
+      <w:numFmt w:val="bullet"/>
+      <w:lvlText w:val=""/>
+      <w:lvlJc w:val="left"/>
+      <w:pPr>
+        <w:ind w:left="2664" w:hanging="360"/>
+      </w:pPr>
+      <w:rPr>
+        <w:rFonts w:ascii="Symbol" w:hAnsi="Symbol" w:hint="default"/>
+      </w:rPr>
+    </w:lvl>
+    <w:lvl w:ilvl="4" w:tplc="04090003" w:tentative="1">
+      <w:start w:val="1"/>
+      <w:numFmt w:val="bullet"/>
+      <w:lvlText w:val="o"/>
+      <w:lvlJc w:val="left"/>
+      <w:pPr>
+        <w:ind w:left="3384" w:hanging="360"/>
+      </w:pPr>
+      <w:rPr>
+        <w:rFonts w:ascii="Courier New" w:hAnsi="Courier New" w:cs="Courier New" w:hint="default"/>
+      </w:rPr>
+    </w:lvl>
+    <w:lvl w:ilvl="5" w:tplc="04090005" w:tentative="1">
+      <w:start w:val="1"/>
+      <w:numFmt w:val="bullet"/>
+      <w:lvlText w:val=""/>
+      <w:lvlJc w:val="left"/>
+      <w:pPr>
+        <w:ind w:left="4104" w:hanging="360"/>
+      </w:pPr>
+      <w:rPr>
+        <w:rFonts w:ascii="Wingdings" w:hAnsi="Wingdings" w:hint="default"/>
+      </w:rPr>
+    </w:lvl>
+    <w:lvl w:ilvl="6" w:tplc="04090001" w:tentative="1">
+      <w:start w:val="1"/>
+      <w:numFmt w:val="bullet"/>
+      <w:lvlText w:val=""/>
+      <w:lvlJc w:val="left"/>
+      <w:pPr>
+        <w:ind w:left="4824" w:hanging="360"/>
+      </w:pPr>
+      <w:rPr>
+        <w:rFonts w:ascii="Symbol" w:hAnsi="Symbol" w:hint="default"/>
+      </w:rPr>
+    </w:lvl>
+    <w:lvl w:ilvl="7" w:tplc="04090003" w:tentative="1">
+      <w:start w:val="1"/>
+      <w:numFmt w:val="bullet"/>
+      <w:lvlText w:val="o"/>
+      <w:lvlJc w:val="left"/>
+      <w:pPr>
+        <w:ind w:left="5544" w:hanging="360"/>
+      </w:pPr>
+      <w:rPr>
+        <w:rFonts w:ascii="Courier New" w:hAnsi="Courier New" w:cs="Courier New" w:hint="default"/>
+      </w:rPr>
+    </w:lvl>
+    <w:lvl w:ilvl="8" w:tplc="04090005" w:tentative="1">
+      <w:start w:val="1"/>
+      <w:numFmt w:val="bullet"/>
+      <w:lvlText w:val=""/>
+      <w:lvlJc w:val="left"/>
+      <w:pPr>
+        <w:ind w:left="6264" w:hanging="360"/>
+      </w:pPr>
+      <w:rPr>
+        <w:rFonts w:ascii="Wingdings" w:hAnsi="Wingdings" w:hint="default"/>
+      </w:rPr>
+    </w:lvl>
+  </w:abstractNum>
+  <w:abstractNum w:abstractNumId="6" w15:restartNumberingAfterBreak="0">
     <w:nsid w:val="57EF22C3"/>
     <w:multiLevelType w:val="hybridMultilevel"/>
     <w:tmpl w:val="677686B0"/>
@@ -3814,7 +4179,96 @@
       </w:pPr>
     </w:lvl>
   </w:abstractNum>
-  <w:abstractNum w:abstractNumId="5" w15:restartNumberingAfterBreak="0">
+  <w:abstractNum w:abstractNumId="7" w15:restartNumberingAfterBreak="0">
+    <w:nsid w:val="65C7451D"/>
+    <w:multiLevelType w:val="hybridMultilevel"/>
+    <w:tmpl w:val="3E00E0DC"/>
+    <w:lvl w:ilvl="0" w:tplc="0409000F">
+      <w:start w:val="1"/>
+      <w:numFmt w:val="decimal"/>
+      <w:lvlText w:val="%1."/>
+      <w:lvlJc w:val="left"/>
+      <w:pPr>
+        <w:ind w:left="720" w:hanging="360"/>
+      </w:pPr>
+      <w:rPr>
+        <w:rFonts w:hint="default"/>
+      </w:rPr>
+    </w:lvl>
+    <w:lvl w:ilvl="1" w:tplc="04090019" w:tentative="1">
+      <w:start w:val="1"/>
+      <w:numFmt w:val="lowerLetter"/>
+      <w:lvlText w:val="%2."/>
+      <w:lvlJc w:val="left"/>
+      <w:pPr>
+        <w:ind w:left="1440" w:hanging="360"/>
+      </w:pPr>
+    </w:lvl>
+    <w:lvl w:ilvl="2" w:tplc="0409001B" w:tentative="1">
+      <w:start w:val="1"/>
+      <w:numFmt w:val="lowerRoman"/>
+      <w:lvlText w:val="%3."/>
+      <w:lvlJc w:val="right"/>
+      <w:pPr>
+        <w:ind w:left="2160" w:hanging="180"/>
+      </w:pPr>
+    </w:lvl>
+    <w:lvl w:ilvl="3" w:tplc="0409000F" w:tentative="1">
+      <w:start w:val="1"/>
+      <w:numFmt w:val="decimal"/>
+      <w:lvlText w:val="%4."/>
+      <w:lvlJc w:val="left"/>
+      <w:pPr>
+        <w:ind w:left="2880" w:hanging="360"/>
+      </w:pPr>
+    </w:lvl>
+    <w:lvl w:ilvl="4" w:tplc="04090019" w:tentative="1">
+      <w:start w:val="1"/>
+      <w:numFmt w:val="lowerLetter"/>
+      <w:lvlText w:val="%5."/>
+      <w:lvlJc w:val="left"/>
+      <w:pPr>
+        <w:ind w:left="3600" w:hanging="360"/>
+      </w:pPr>
+    </w:lvl>
+    <w:lvl w:ilvl="5" w:tplc="0409001B" w:tentative="1">
+      <w:start w:val="1"/>
+      <w:numFmt w:val="lowerRoman"/>
+      <w:lvlText w:val="%6."/>
+      <w:lvlJc w:val="right"/>
+      <w:pPr>
+        <w:ind w:left="4320" w:hanging="180"/>
+      </w:pPr>
+    </w:lvl>
+    <w:lvl w:ilvl="6" w:tplc="0409000F" w:tentative="1">
+      <w:start w:val="1"/>
+      <w:numFmt w:val="decimal"/>
+      <w:lvlText w:val="%7."/>
+      <w:lvlJc w:val="left"/>
+      <w:pPr>
+        <w:ind w:left="5040" w:hanging="360"/>
+      </w:pPr>
+    </w:lvl>
+    <w:lvl w:ilvl="7" w:tplc="04090019" w:tentative="1">
+      <w:start w:val="1"/>
+      <w:numFmt w:val="lowerLetter"/>
+      <w:lvlText w:val="%8."/>
+      <w:lvlJc w:val="left"/>
+      <w:pPr>
+        <w:ind w:left="5760" w:hanging="360"/>
+      </w:pPr>
+    </w:lvl>
+    <w:lvl w:ilvl="8" w:tplc="0409001B" w:tentative="1">
+      <w:start w:val="1"/>
+      <w:numFmt w:val="lowerRoman"/>
+      <w:lvlText w:val="%9."/>
+      <w:lvlJc w:val="right"/>
+      <w:pPr>
+        <w:ind w:left="6480" w:hanging="180"/>
+      </w:pPr>
+    </w:lvl>
+  </w:abstractNum>
+  <w:abstractNum w:abstractNumId="8" w15:restartNumberingAfterBreak="0">
     <w:nsid w:val="666E6148"/>
     <w:multiLevelType w:val="multilevel"/>
     <w:tmpl w:val="B46046D0"/>
@@ -3963,7 +4417,7 @@
       </w:rPr>
     </w:lvl>
   </w:abstractNum>
-  <w:abstractNum w:abstractNumId="6" w15:restartNumberingAfterBreak="0">
+  <w:abstractNum w:abstractNumId="9" w15:restartNumberingAfterBreak="0">
     <w:nsid w:val="6A0E72B1"/>
     <w:multiLevelType w:val="hybridMultilevel"/>
     <w:tmpl w:val="5BEA76D4"/>
@@ -4052,7 +4506,7 @@
       </w:pPr>
     </w:lvl>
   </w:abstractNum>
-  <w:abstractNum w:abstractNumId="7" w15:restartNumberingAfterBreak="0">
+  <w:abstractNum w:abstractNumId="10" w15:restartNumberingAfterBreak="0">
     <w:nsid w:val="72851745"/>
     <w:multiLevelType w:val="hybridMultilevel"/>
     <w:tmpl w:val="8B280962"/>
@@ -4141,7 +4595,7 @@
       </w:pPr>
     </w:lvl>
   </w:abstractNum>
-  <w:abstractNum w:abstractNumId="8" w15:restartNumberingAfterBreak="0">
+  <w:abstractNum w:abstractNumId="11" w15:restartNumberingAfterBreak="0">
     <w:nsid w:val="739A2010"/>
     <w:multiLevelType w:val="multilevel"/>
     <w:tmpl w:val="78D86C3E"/>
@@ -4227,7 +4681,7 @@
       </w:pPr>
     </w:lvl>
   </w:abstractNum>
-  <w:abstractNum w:abstractNumId="9" w15:restartNumberingAfterBreak="0">
+  <w:abstractNum w:abstractNumId="12" w15:restartNumberingAfterBreak="0">
     <w:nsid w:val="7A1F4378"/>
     <w:multiLevelType w:val="multilevel"/>
     <w:tmpl w:val="AC2EE590"/>
@@ -4344,22 +4798,22 @@
     <w:abstractNumId w:val="0"/>
   </w:num>
   <w:num w:numId="2">
-    <w:abstractNumId w:val="3"/>
+    <w:abstractNumId w:val="4"/>
   </w:num>
   <w:num w:numId="3">
-    <w:abstractNumId w:val="8"/>
+    <w:abstractNumId w:val="11"/>
   </w:num>
   <w:num w:numId="4">
-    <w:abstractNumId w:val="7"/>
+    <w:abstractNumId w:val="10"/>
   </w:num>
   <w:num w:numId="5">
-    <w:abstractNumId w:val="6"/>
+    <w:abstractNumId w:val="9"/>
   </w:num>
   <w:num w:numId="6">
     <w:abstractNumId w:val="1"/>
   </w:num>
   <w:num w:numId="7">
-    <w:abstractNumId w:val="9"/>
+    <w:abstractNumId w:val="12"/>
   </w:num>
   <w:num w:numId="8">
     <w:abstractNumId w:val="1"/>
@@ -4371,13 +4825,22 @@
     <w:abstractNumId w:val="1"/>
   </w:num>
   <w:num w:numId="11">
+    <w:abstractNumId w:val="3"/>
+  </w:num>
+  <w:num w:numId="12">
+    <w:abstractNumId w:val="8"/>
+  </w:num>
+  <w:num w:numId="13">
+    <w:abstractNumId w:val="6"/>
+  </w:num>
+  <w:num w:numId="14">
     <w:abstractNumId w:val="2"/>
   </w:num>
-  <w:num w:numId="12">
+  <w:num w:numId="15">
+    <w:abstractNumId w:val="7"/>
+  </w:num>
+  <w:num w:numId="16">
     <w:abstractNumId w:val="5"/>
-  </w:num>
-  <w:num w:numId="13">
-    <w:abstractNumId w:val="4"/>
   </w:num>
 </w:numbering>
 </file>

</xml_diff>